<commit_message>
Adición link repositorio github
</commit_message>
<xml_diff>
--- a/Entregable.docx
+++ b/Entregable.docx
@@ -81,8 +81,16 @@
         <w:rPr>
           <w:lang w:val="es-CO"/>
         </w:rPr>
-        <w:t xml:space="preserve"> Lopez</w:t>
-      </w:r>
+        <w:t xml:space="preserve"> </w:t>
+      </w:r>
+      <w:proofErr w:type="spellStart"/>
+      <w:r>
+        <w:rPr>
+          <w:lang w:val="es-CO"/>
+        </w:rPr>
+        <w:t>Lopez</w:t>
+      </w:r>
+      <w:proofErr w:type="spellEnd"/>
     </w:p>
     <w:p>
       <w:pPr>
@@ -132,8 +140,16 @@
         <w:rPr>
           <w:lang w:val="es-CO"/>
         </w:rPr>
-        <w:t>Talento Tech</w:t>
-      </w:r>
+        <w:t xml:space="preserve">Talento </w:t>
+      </w:r>
+      <w:proofErr w:type="spellStart"/>
+      <w:r>
+        <w:rPr>
+          <w:lang w:val="es-CO"/>
+        </w:rPr>
+        <w:t>Tech</w:t>
+      </w:r>
+      <w:proofErr w:type="spellEnd"/>
       <w:r>
         <w:rPr>
           <w:lang w:val="es-CO"/>
@@ -503,6 +519,46 @@
     </w:p>
     <w:p>
       <w:pPr>
+        <w:pStyle w:val="Prrafodelista"/>
+        <w:ind w:firstLine="0"/>
+        <w:rPr>
+          <w:b/>
+          <w:bCs/>
+          <w:lang w:val="es-CO"/>
+        </w:rPr>
+      </w:pPr>
+      <w:r>
+        <w:rPr>
+          <w:b/>
+          <w:bCs/>
+          <w:lang w:val="es-CO"/>
+        </w:rPr>
+        <w:t>Link del repositorio del proyecto</w:t>
+      </w:r>
+    </w:p>
+    <w:p>
+      <w:pPr>
+        <w:pStyle w:val="Prrafodelista"/>
+        <w:numPr>
+          <w:ilvl w:val="1"/>
+          <w:numId w:val="3"/>
+        </w:numPr>
+        <w:rPr>
+          <w:lang w:val="es-CO"/>
+        </w:rPr>
+      </w:pPr>
+      <w:hyperlink r:id="rId9" w:history="1">
+        <w:r>
+          <w:rPr>
+            <w:rStyle w:val="Hipervnculo"/>
+            <w:lang w:val="es-CO"/>
+          </w:rPr>
+          <w:t>https://github.com/LotusZaheer/Soil-data-analysis.git</w:t>
+        </w:r>
+      </w:hyperlink>
+    </w:p>
+    <w:p>
+      <w:pPr>
         <w:pStyle w:val="Ttulo1"/>
       </w:pPr>
     </w:p>
@@ -527,7 +583,6 @@
         <w:rPr>
           <w:lang w:val="es-CO"/>
         </w:rPr>
-        <w:lastRenderedPageBreak/>
         <w:t>Referencias</w:t>
       </w:r>
     </w:p>
@@ -604,7 +659,7 @@
         </w:rPr>
         <w:t xml:space="preserve">. </w:t>
       </w:r>
-      <w:hyperlink r:id="rId9" w:history="1">
+      <w:hyperlink r:id="rId10" w:history="1">
         <w:r>
           <w:rPr>
             <w:rStyle w:val="Hipervnculo"/>
@@ -676,7 +731,7 @@
         </w:rPr>
         <w:t xml:space="preserve"> </w:t>
       </w:r>
-      <w:hyperlink r:id="rId10" w:history="1">
+      <w:hyperlink r:id="rId11" w:history="1">
         <w:r>
           <w:rPr>
             <w:rStyle w:val="Hipervnculo"/>
@@ -694,8 +749,8 @@
       </w:pPr>
     </w:p>
     <w:sectPr>
-      <w:headerReference w:type="default" r:id="rId11"/>
-      <w:headerReference w:type="first" r:id="rId12"/>
+      <w:headerReference w:type="default" r:id="rId12"/>
+      <w:headerReference w:type="first" r:id="rId13"/>
       <w:pgSz w:w="12240" w:h="15840"/>
       <w:pgMar w:top="1440" w:right="1440" w:bottom="1440" w:left="1440" w:header="720" w:footer="720" w:gutter="0"/>
       <w:cols w:space="720"/>
@@ -875,7 +930,7 @@
         <w:sz w:val="20"/>
       </w:rPr>
     </w:lvl>
-    <w:lvl w:ilvl="1" w:tentative="1">
+    <w:lvl w:ilvl="1">
       <w:start w:val="1"/>
       <w:numFmt w:val="bullet"/>
       <w:lvlText w:val=""/>

</xml_diff>

<commit_message>
Correcciones en entregable, cocreacion etapa I
</commit_message>
<xml_diff>
--- a/Entregable.docx
+++ b/Entregable.docx
@@ -1,6 +1,6 @@
 
 <file path=word/document.xml><?xml version="1.0" encoding="utf-8"?>
-<w:document xmlns:wpc="http://schemas.microsoft.com/office/word/2010/wordprocessingCanvas" xmlns:cx="http://schemas.microsoft.com/office/drawing/2014/chartex" xmlns:cx1="http://schemas.microsoft.com/office/drawing/2015/9/8/chartex" xmlns:cx2="http://schemas.microsoft.com/office/drawing/2015/10/21/chartex" xmlns:cx3="http://schemas.microsoft.com/office/drawing/2016/5/9/chartex" xmlns:cx4="http://schemas.microsoft.com/office/drawing/2016/5/10/chartex" xmlns:cx5="http://schemas.microsoft.com/office/drawing/2016/5/11/chartex" xmlns:cx6="http://schemas.microsoft.com/office/drawing/2016/5/12/chartex" xmlns:cx7="http://schemas.microsoft.com/office/drawing/2016/5/13/chartex" xmlns:cx8="http://schemas.microsoft.com/office/drawing/2016/5/14/chartex" xmlns:mc="http://schemas.openxmlformats.org/markup-compatibility/2006" xmlns:aink="http://schemas.microsoft.com/office/drawing/2016/ink" xmlns:am3d="http://schemas.microsoft.com/office/drawing/2017/model3d" xmlns:o="urn:schemas-microsoft-com:office:office" xmlns:oel="http://schemas.microsoft.com/office/2019/extlst" xmlns:r="http://schemas.openxmlformats.org/officeDocument/2006/relationships" xmlns:m="http://schemas.openxmlformats.org/officeDocument/2006/math" xmlns:v="urn:schemas-microsoft-com:vml" xmlns:wp14="http://schemas.microsoft.com/office/word/2010/wordprocessingDrawing" xmlns:wp="http://schemas.openxmlformats.org/drawingml/2006/wordprocessingDrawing" xmlns:w10="urn:schemas-microsoft-com:office:word" xmlns:w="http://schemas.openxmlformats.org/wordprocessingml/2006/main" xmlns:w14="http://schemas.microsoft.com/office/word/2010/wordml" xmlns:w15="http://schemas.microsoft.com/office/word/2012/wordml" xmlns:w16cex="http://schemas.microsoft.com/office/word/2018/wordml/cex" xmlns:w16cid="http://schemas.microsoft.com/office/word/2016/wordml/cid" xmlns:w16="http://schemas.microsoft.com/office/word/2018/wordml" xmlns:w16du="http://schemas.microsoft.com/office/word/2023/wordml/word16du" xmlns:w16sdtdh="http://schemas.microsoft.com/office/word/2020/wordml/sdtdatahash" xmlns:w16se="http://schemas.microsoft.com/office/word/2015/wordml/symex" xmlns:wpg="http://schemas.microsoft.com/office/word/2010/wordprocessingGroup" xmlns:wpi="http://schemas.microsoft.com/office/word/2010/wordprocessingInk" xmlns:wne="http://schemas.microsoft.com/office/word/2006/wordml" xmlns:wps="http://schemas.microsoft.com/office/word/2010/wordprocessingShape" mc:Ignorable="w14 w15 w16se w16cid w16 w16cex w16sdtdh w16du wp14">
+<w:document xmlns:wpc="http://schemas.microsoft.com/office/word/2010/wordprocessingCanvas" xmlns:cx="http://schemas.microsoft.com/office/drawing/2014/chartex" xmlns:cx1="http://schemas.microsoft.com/office/drawing/2015/9/8/chartex" xmlns:cx2="http://schemas.microsoft.com/office/drawing/2015/10/21/chartex" xmlns:cx3="http://schemas.microsoft.com/office/drawing/2016/5/9/chartex" xmlns:cx4="http://schemas.microsoft.com/office/drawing/2016/5/10/chartex" xmlns:cx5="http://schemas.microsoft.com/office/drawing/2016/5/11/chartex" xmlns:cx6="http://schemas.microsoft.com/office/drawing/2016/5/12/chartex" xmlns:cx7="http://schemas.microsoft.com/office/drawing/2016/5/13/chartex" xmlns:cx8="http://schemas.microsoft.com/office/drawing/2016/5/14/chartex" xmlns:mc="http://schemas.openxmlformats.org/markup-compatibility/2006" xmlns:aink="http://schemas.microsoft.com/office/drawing/2016/ink" xmlns:am3d="http://schemas.microsoft.com/office/drawing/2017/model3d" xmlns:o="urn:schemas-microsoft-com:office:office" xmlns:r="http://schemas.openxmlformats.org/officeDocument/2006/relationships" xmlns:m="http://schemas.openxmlformats.org/officeDocument/2006/math" xmlns:v="urn:schemas-microsoft-com:vml" xmlns:wp14="http://schemas.microsoft.com/office/word/2010/wordprocessingDrawing" xmlns:wp="http://schemas.openxmlformats.org/drawingml/2006/wordprocessingDrawing" xmlns:w10="urn:schemas-microsoft-com:office:word" xmlns:w="http://schemas.openxmlformats.org/wordprocessingml/2006/main" xmlns:w14="http://schemas.microsoft.com/office/word/2010/wordml" xmlns:w15="http://schemas.microsoft.com/office/word/2012/wordml" xmlns:w16cex="http://schemas.microsoft.com/office/word/2018/wordml/cex" xmlns:w16cid="http://schemas.microsoft.com/office/word/2016/wordml/cid" xmlns:w16="http://schemas.microsoft.com/office/word/2018/wordml" xmlns:w16sdtdh="http://schemas.microsoft.com/office/word/2020/wordml/sdtdatahash" xmlns:w16se="http://schemas.microsoft.com/office/word/2015/wordml/symex" xmlns:wpg="http://schemas.microsoft.com/office/word/2010/wordprocessingGroup" xmlns:wpi="http://schemas.microsoft.com/office/word/2010/wordprocessingInk" xmlns:wne="http://schemas.microsoft.com/office/word/2006/wordml" xmlns:wps="http://schemas.microsoft.com/office/word/2010/wordprocessingShape" mc:Ignorable="w14 w15 w16se w16cid w16 w16cex w16sdtdh wp14">
   <w:body>
     <w:p>
       <w:pPr>
@@ -31,7 +31,35 @@
           <w:b/>
           <w:lang w:val="es-CO"/>
         </w:rPr>
-        <w:t>BIODIVERSIDAD, CONSERVACIÓN AMBIENTAL Y ECOSISTEMAS EN CUNDINAMARCA Y BOYACÁ</w:t>
+        <w:t>Análisis</w:t>
+      </w:r>
+      <w:r>
+        <w:rPr>
+          <w:b/>
+          <w:lang w:val="es-CO"/>
+        </w:rPr>
+        <w:t xml:space="preserve"> de </w:t>
+      </w:r>
+      <w:r>
+        <w:rPr>
+          <w:b/>
+          <w:lang w:val="es-CO"/>
+        </w:rPr>
+        <w:t>afectación</w:t>
+      </w:r>
+      <w:r>
+        <w:rPr>
+          <w:b/>
+          <w:lang w:val="es-CO"/>
+        </w:rPr>
+        <w:t xml:space="preserve"> </w:t>
+      </w:r>
+      <w:r>
+        <w:rPr>
+          <w:b/>
+          <w:lang w:val="es-CO"/>
+        </w:rPr>
+        <w:t>de tierras en cultivos masivos de la región de Cundinamarca</w:t>
       </w:r>
     </w:p>
     <w:p>
@@ -81,16 +109,8 @@
         <w:rPr>
           <w:lang w:val="es-CO"/>
         </w:rPr>
-        <w:t xml:space="preserve"> </w:t>
-      </w:r>
-      <w:proofErr w:type="spellStart"/>
-      <w:r>
-        <w:rPr>
-          <w:lang w:val="es-CO"/>
-        </w:rPr>
-        <w:t>Lopez</w:t>
-      </w:r>
-      <w:proofErr w:type="spellEnd"/>
+        <w:t xml:space="preserve"> Lopez</w:t>
+      </w:r>
     </w:p>
     <w:p>
       <w:pPr>
@@ -236,7 +256,1419 @@
     </w:p>
     <w:p>
       <w:pPr>
-        <w:pStyle w:val="Ttulo1"/>
+        <w:pStyle w:val="Heading1"/>
+        <w:rPr>
+          <w:lang w:val="es-CO"/>
+        </w:rPr>
+      </w:pPr>
+      <w:r>
+        <w:rPr>
+          <w:lang w:val="es-CO"/>
+        </w:rPr>
+        <w:lastRenderedPageBreak/>
+        <w:t>Introducción</w:t>
+      </w:r>
+    </w:p>
+    <w:p>
+      <w:pPr>
+        <w:rPr>
+          <w:lang w:val="es-CO"/>
+        </w:rPr>
+      </w:pPr>
+    </w:p>
+    <w:p>
+      <w:pPr>
+        <w:rPr>
+          <w:lang w:val="es-CO"/>
+        </w:rPr>
+      </w:pPr>
+      <w:r>
+        <w:rPr>
+          <w:lang w:val="es-CO"/>
+        </w:rPr>
+        <w:t>El presente informe se centra en el análisis de datos obtenidos del servicio de Análisis de Suelos prestado por el Laboratorio de Química y Física de Suelos de AGROSAVIA al sector agropecuario en Colombia. Este análisis exploratorio utiliza herramientas analíticas y estadísticas para examinar cómo diferentes tipos de cultivos afectan los suelos en los municipios de Cundinamarca y Boyacá. El estudio se enfoca específicamente en la evaluación de la fertilidad del suelo, incluyendo parámetros como la salinidad y otros factores relevantes para la planificación de fertilización y la optimización de la producción agrícola.</w:t>
+      </w:r>
+    </w:p>
+    <w:p>
+      <w:pPr>
+        <w:rPr>
+          <w:lang w:val="es-CO"/>
+        </w:rPr>
+      </w:pPr>
+    </w:p>
+    <w:p>
+      <w:pPr>
+        <w:rPr>
+          <w:lang w:val="es-CO"/>
+        </w:rPr>
+      </w:pPr>
+      <w:r>
+        <w:rPr>
+          <w:lang w:val="es-CO"/>
+        </w:rPr>
+        <w:t xml:space="preserve">El objetivo principal de este análisis es extraer </w:t>
+      </w:r>
+      <w:proofErr w:type="spellStart"/>
+      <w:r>
+        <w:rPr>
+          <w:lang w:val="es-CO"/>
+        </w:rPr>
+        <w:t>insights</w:t>
+      </w:r>
+      <w:proofErr w:type="spellEnd"/>
+      <w:r>
+        <w:rPr>
+          <w:lang w:val="es-CO"/>
+        </w:rPr>
+        <w:t xml:space="preserve"> significativos que proporcionen una comprensión detallada de las condiciones del suelo en estas regiones, con el fin de apoyar decisiones informadas en la gestión agrícola y la conservación de recursos naturales.</w:t>
+      </w:r>
+    </w:p>
+    <w:p>
+      <w:pPr>
+        <w:rPr>
+          <w:lang w:val="es-CO"/>
+        </w:rPr>
+      </w:pPr>
+    </w:p>
+    <w:p>
+      <w:pPr>
+        <w:rPr>
+          <w:lang w:val="es-CO"/>
+        </w:rPr>
+      </w:pPr>
+    </w:p>
+    <w:p>
+      <w:pPr>
+        <w:rPr>
+          <w:lang w:val="es-CO"/>
+        </w:rPr>
+      </w:pPr>
+    </w:p>
+    <w:p>
+      <w:pPr>
+        <w:rPr>
+          <w:lang w:val="es-CO"/>
+        </w:rPr>
+      </w:pPr>
+    </w:p>
+    <w:p>
+      <w:pPr>
+        <w:rPr>
+          <w:lang w:val="es-CO"/>
+        </w:rPr>
+      </w:pPr>
+    </w:p>
+    <w:p>
+      <w:pPr>
+        <w:rPr>
+          <w:lang w:val="es-CO"/>
+        </w:rPr>
+      </w:pPr>
+    </w:p>
+    <w:p>
+      <w:pPr>
+        <w:rPr>
+          <w:lang w:val="es-CO"/>
+        </w:rPr>
+      </w:pPr>
+    </w:p>
+    <w:p>
+      <w:pPr>
+        <w:rPr>
+          <w:lang w:val="es-CO"/>
+        </w:rPr>
+      </w:pPr>
+    </w:p>
+    <w:p>
+      <w:pPr>
+        <w:rPr>
+          <w:lang w:val="es-CO"/>
+        </w:rPr>
+      </w:pPr>
+    </w:p>
+    <w:p>
+      <w:pPr>
+        <w:rPr>
+          <w:lang w:val="es-CO"/>
+        </w:rPr>
+      </w:pPr>
+    </w:p>
+    <w:p>
+      <w:pPr>
+        <w:rPr>
+          <w:lang w:val="es-CO"/>
+        </w:rPr>
+      </w:pPr>
+    </w:p>
+    <w:p>
+      <w:pPr>
+        <w:jc w:val="center"/>
+        <w:rPr>
+          <w:b/>
+          <w:bCs/>
+          <w:lang w:val="es-CO"/>
+        </w:rPr>
+      </w:pPr>
+      <w:r>
+        <w:rPr>
+          <w:b/>
+          <w:bCs/>
+          <w:lang w:val="es-CO"/>
+        </w:rPr>
+        <w:lastRenderedPageBreak/>
+        <w:t>Objetivos</w:t>
+      </w:r>
+    </w:p>
+    <w:p>
+      <w:pPr>
+        <w:rPr>
+          <w:lang w:val="es-CO"/>
+        </w:rPr>
+      </w:pPr>
+    </w:p>
+    <w:p>
+      <w:pPr>
+        <w:rPr>
+          <w:b/>
+          <w:bCs/>
+          <w:lang w:val="es-CO"/>
+        </w:rPr>
+      </w:pPr>
+      <w:r>
+        <w:rPr>
+          <w:b/>
+          <w:bCs/>
+          <w:lang w:val="es-CO"/>
+        </w:rPr>
+        <w:t>Objetivo general</w:t>
+      </w:r>
+    </w:p>
+    <w:p>
+      <w:pPr>
+        <w:pStyle w:val="ListParagraph"/>
+        <w:numPr>
+          <w:ilvl w:val="0"/>
+          <w:numId w:val="7"/>
+        </w:numPr>
+        <w:rPr>
+          <w:b/>
+          <w:bCs/>
+          <w:lang w:val="es-CO"/>
+        </w:rPr>
+      </w:pPr>
+      <w:r>
+        <w:rPr>
+          <w:lang w:val="es-CO"/>
+        </w:rPr>
+        <w:t>Analizar cómo diferentes tipos de cultivos afectan la fertilidad del suelo en los municipios de Cundinamarca y Boyacá</w:t>
+      </w:r>
+      <w:r>
+        <w:rPr>
+          <w:lang w:val="es-CO"/>
+        </w:rPr>
+        <w:t>.</w:t>
+      </w:r>
+    </w:p>
+    <w:p>
+      <w:pPr>
+        <w:rPr>
+          <w:b/>
+          <w:bCs/>
+          <w:lang w:val="es-CO"/>
+        </w:rPr>
+      </w:pPr>
+    </w:p>
+    <w:p>
+      <w:pPr>
+        <w:rPr>
+          <w:b/>
+          <w:bCs/>
+          <w:lang w:val="es-CO"/>
+        </w:rPr>
+      </w:pPr>
+      <w:proofErr w:type="spellStart"/>
+      <w:r>
+        <w:rPr>
+          <w:b/>
+          <w:bCs/>
+          <w:lang w:val="es-CO"/>
+        </w:rPr>
+        <w:t>Obejetivos</w:t>
+      </w:r>
+      <w:proofErr w:type="spellEnd"/>
+      <w:r>
+        <w:rPr>
+          <w:b/>
+          <w:bCs/>
+          <w:lang w:val="es-CO"/>
+        </w:rPr>
+        <w:t xml:space="preserve"> </w:t>
+      </w:r>
+      <w:proofErr w:type="spellStart"/>
+      <w:r>
+        <w:rPr>
+          <w:b/>
+          <w:bCs/>
+          <w:lang w:val="es-CO"/>
+        </w:rPr>
+        <w:t>especifivos</w:t>
+      </w:r>
+      <w:proofErr w:type="spellEnd"/>
+    </w:p>
+    <w:p>
+      <w:pPr>
+        <w:pStyle w:val="ListParagraph"/>
+        <w:numPr>
+          <w:ilvl w:val="0"/>
+          <w:numId w:val="8"/>
+        </w:numPr>
+        <w:rPr>
+          <w:b/>
+          <w:bCs/>
+          <w:lang w:val="es-CO"/>
+        </w:rPr>
+      </w:pPr>
+      <w:r>
+        <w:rPr>
+          <w:lang w:val="es-CO"/>
+        </w:rPr>
+        <w:t>Caracterizar la composición química y física de los suelos en los municipios de Cundinamarca y Boyacá</w:t>
+      </w:r>
+      <w:r>
+        <w:rPr>
+          <w:lang w:val="es-CO"/>
+        </w:rPr>
+        <w:t>.</w:t>
+      </w:r>
+    </w:p>
+    <w:p>
+      <w:pPr>
+        <w:pStyle w:val="ListParagraph"/>
+        <w:numPr>
+          <w:ilvl w:val="0"/>
+          <w:numId w:val="8"/>
+        </w:numPr>
+        <w:rPr>
+          <w:lang w:val="es-CO"/>
+        </w:rPr>
+      </w:pPr>
+      <w:r>
+        <w:rPr>
+          <w:lang w:val="es-CO"/>
+        </w:rPr>
+        <w:t>Evaluar la relación entre los niveles de pH del suelo y la presencia de materia orgánica (MO) en diferentes tipos de cultivos en la región de estudio.</w:t>
+      </w:r>
+    </w:p>
+    <w:p>
+      <w:pPr>
+        <w:pStyle w:val="ListParagraph"/>
+        <w:numPr>
+          <w:ilvl w:val="0"/>
+          <w:numId w:val="8"/>
+        </w:numPr>
+        <w:rPr>
+          <w:b/>
+          <w:bCs/>
+          <w:lang w:val="es-CO"/>
+        </w:rPr>
+      </w:pPr>
+      <w:r>
+        <w:rPr>
+          <w:lang w:val="es-CO"/>
+        </w:rPr>
+        <w:t>Determinar la disponibilidad de nutrientes esenciales (como fósforo, azufre, calcio, magnesio, y potasio) en los suelos según el tipo de cultivo y las prácticas de manejo agrícola.</w:t>
+      </w:r>
+    </w:p>
+    <w:p>
+      <w:pPr>
+        <w:pStyle w:val="ListParagraph"/>
+        <w:numPr>
+          <w:ilvl w:val="0"/>
+          <w:numId w:val="8"/>
+        </w:numPr>
+        <w:rPr>
+          <w:b/>
+          <w:bCs/>
+          <w:lang w:val="es-CO"/>
+        </w:rPr>
+      </w:pPr>
+      <w:r>
+        <w:rPr>
+          <w:lang w:val="es-CO"/>
+        </w:rPr>
+        <w:t>Comparar la calidad del suelo entre diferentes tipos de topografía, sistemas de drenaje y prácticas de riego utilizadas en la región de estudio.</w:t>
+      </w:r>
+    </w:p>
+    <w:p>
+      <w:pPr>
+        <w:rPr>
+          <w:b/>
+          <w:bCs/>
+          <w:lang w:val="es-CO"/>
+        </w:rPr>
+      </w:pPr>
+    </w:p>
+    <w:p>
+      <w:pPr>
+        <w:rPr>
+          <w:b/>
+          <w:bCs/>
+          <w:lang w:val="es-CO"/>
+        </w:rPr>
+      </w:pPr>
+    </w:p>
+    <w:p>
+      <w:pPr>
+        <w:rPr>
+          <w:b/>
+          <w:bCs/>
+          <w:lang w:val="es-CO"/>
+        </w:rPr>
+      </w:pPr>
+    </w:p>
+    <w:p>
+      <w:pPr>
+        <w:rPr>
+          <w:b/>
+          <w:bCs/>
+          <w:lang w:val="es-CO"/>
+        </w:rPr>
+      </w:pPr>
+    </w:p>
+    <w:p>
+      <w:pPr>
+        <w:pStyle w:val="Heading1"/>
+        <w:rPr>
+          <w:lang w:val="es-CO"/>
+        </w:rPr>
+      </w:pPr>
+    </w:p>
+    <w:p>
+      <w:pPr>
+        <w:pStyle w:val="Heading1"/>
+        <w:rPr>
+          <w:lang w:val="es-CO"/>
+        </w:rPr>
+      </w:pPr>
+    </w:p>
+    <w:p>
+      <w:pPr>
+        <w:pStyle w:val="Heading1"/>
+        <w:rPr>
+          <w:lang w:val="es-CO"/>
+        </w:rPr>
+      </w:pPr>
+    </w:p>
+    <w:p>
+      <w:pPr>
+        <w:pStyle w:val="Heading1"/>
+        <w:rPr>
+          <w:lang w:val="es-CO"/>
+        </w:rPr>
+      </w:pPr>
+    </w:p>
+    <w:p>
+      <w:pPr>
+        <w:pStyle w:val="Heading1"/>
+        <w:rPr>
+          <w:lang w:val="es-CO"/>
+        </w:rPr>
+      </w:pPr>
+    </w:p>
+    <w:p>
+      <w:pPr>
+        <w:pStyle w:val="Heading1"/>
+        <w:rPr>
+          <w:lang w:val="es-CO"/>
+        </w:rPr>
+      </w:pPr>
+      <w:r>
+        <w:rPr>
+          <w:lang w:val="es-CO"/>
+        </w:rPr>
+        <w:lastRenderedPageBreak/>
+        <w:t>Tabla De Contenido</w:t>
+      </w:r>
+    </w:p>
+    <w:p>
+      <w:pPr>
+        <w:rPr>
+          <w:lang w:val="es-CO"/>
+        </w:rPr>
+      </w:pPr>
+      <w:r>
+        <w:rPr>
+          <w:lang w:val="es-CO"/>
+        </w:rPr>
+        <w:t>1.</w:t>
+      </w:r>
+    </w:p>
+    <w:p>
+      <w:pPr>
+        <w:rPr>
+          <w:lang w:val="es-CO"/>
+        </w:rPr>
+      </w:pPr>
+      <w:r>
+        <w:rPr>
+          <w:lang w:val="es-CO"/>
+        </w:rPr>
+        <w:t>2.</w:t>
+      </w:r>
+    </w:p>
+    <w:p>
+      <w:pPr>
+        <w:rPr>
+          <w:lang w:val="es-CO"/>
+        </w:rPr>
+      </w:pPr>
+    </w:p>
+    <w:p>
+      <w:pPr>
+        <w:rPr>
+          <w:lang w:val="es-CO"/>
+        </w:rPr>
+      </w:pPr>
+    </w:p>
+    <w:p>
+      <w:pPr>
+        <w:rPr>
+          <w:lang w:val="es-CO"/>
+        </w:rPr>
+      </w:pPr>
+    </w:p>
+    <w:p>
+      <w:pPr>
+        <w:rPr>
+          <w:lang w:val="es-CO"/>
+        </w:rPr>
+      </w:pPr>
+    </w:p>
+    <w:p>
+      <w:pPr>
+        <w:rPr>
+          <w:lang w:val="es-CO"/>
+        </w:rPr>
+      </w:pPr>
+    </w:p>
+    <w:p>
+      <w:pPr>
+        <w:rPr>
+          <w:lang w:val="es-CO"/>
+        </w:rPr>
+      </w:pPr>
+    </w:p>
+    <w:p>
+      <w:pPr>
+        <w:rPr>
+          <w:lang w:val="es-CO"/>
+        </w:rPr>
+      </w:pPr>
+    </w:p>
+    <w:p>
+      <w:pPr>
+        <w:rPr>
+          <w:lang w:val="es-CO"/>
+        </w:rPr>
+      </w:pPr>
+    </w:p>
+    <w:p>
+      <w:pPr>
+        <w:rPr>
+          <w:lang w:val="es-CO"/>
+        </w:rPr>
+      </w:pPr>
+    </w:p>
+    <w:p>
+      <w:pPr>
+        <w:rPr>
+          <w:lang w:val="es-CO"/>
+        </w:rPr>
+      </w:pPr>
+    </w:p>
+    <w:p>
+      <w:pPr>
+        <w:rPr>
+          <w:lang w:val="es-CO"/>
+        </w:rPr>
+      </w:pPr>
+    </w:p>
+    <w:p>
+      <w:pPr>
+        <w:rPr>
+          <w:lang w:val="es-CO"/>
+        </w:rPr>
+      </w:pPr>
+    </w:p>
+    <w:p>
+      <w:pPr>
+        <w:rPr>
+          <w:lang w:val="es-CO"/>
+        </w:rPr>
+      </w:pPr>
+    </w:p>
+    <w:p>
+      <w:pPr>
+        <w:rPr>
+          <w:lang w:val="es-CO"/>
+        </w:rPr>
+      </w:pPr>
+    </w:p>
+    <w:p>
+      <w:pPr>
+        <w:rPr>
+          <w:lang w:val="es-CO"/>
+        </w:rPr>
+      </w:pPr>
+    </w:p>
+    <w:p>
+      <w:pPr>
+        <w:rPr>
+          <w:lang w:val="es-CO"/>
+        </w:rPr>
+      </w:pPr>
+    </w:p>
+    <w:p>
+      <w:pPr>
+        <w:rPr>
+          <w:lang w:val="es-CO"/>
+        </w:rPr>
+      </w:pPr>
+    </w:p>
+    <w:p>
+      <w:pPr>
+        <w:rPr>
+          <w:lang w:val="es-CO"/>
+        </w:rPr>
+      </w:pPr>
+    </w:p>
+    <w:p>
+      <w:pPr>
+        <w:rPr>
+          <w:lang w:val="es-CO"/>
+        </w:rPr>
+      </w:pPr>
+    </w:p>
+    <w:p>
+      <w:pPr>
+        <w:pStyle w:val="Heading1"/>
+        <w:rPr>
+          <w:lang w:val="es-CO"/>
+        </w:rPr>
+      </w:pPr>
+    </w:p>
+    <w:p>
+      <w:pPr>
+        <w:pStyle w:val="Heading1"/>
+        <w:rPr>
+          <w:lang w:val="es-CO"/>
+        </w:rPr>
+      </w:pPr>
+    </w:p>
+    <w:p>
+      <w:pPr>
+        <w:pStyle w:val="Heading1"/>
+        <w:rPr>
+          <w:lang w:val="es-CO"/>
+        </w:rPr>
+      </w:pPr>
+      <w:r>
+        <w:rPr>
+          <w:lang w:val="es-CO"/>
+        </w:rPr>
+        <w:lastRenderedPageBreak/>
+        <w:t>Tabla de figuras</w:t>
+      </w:r>
+    </w:p>
+    <w:p>
+      <w:pPr>
+        <w:rPr>
+          <w:lang w:val="es-CO"/>
+        </w:rPr>
+      </w:pPr>
+    </w:p>
+    <w:p>
+      <w:pPr>
+        <w:rPr>
+          <w:lang w:val="es-CO"/>
+        </w:rPr>
+      </w:pPr>
+    </w:p>
+    <w:p>
+      <w:pPr>
+        <w:rPr>
+          <w:lang w:val="es-CO"/>
+        </w:rPr>
+      </w:pPr>
+    </w:p>
+    <w:p>
+      <w:pPr>
+        <w:rPr>
+          <w:lang w:val="es-CO"/>
+        </w:rPr>
+      </w:pPr>
+    </w:p>
+    <w:p>
+      <w:pPr>
+        <w:rPr>
+          <w:lang w:val="es-CO"/>
+        </w:rPr>
+      </w:pPr>
+    </w:p>
+    <w:p>
+      <w:pPr>
+        <w:rPr>
+          <w:lang w:val="es-CO"/>
+        </w:rPr>
+      </w:pPr>
+    </w:p>
+    <w:p>
+      <w:pPr>
+        <w:rPr>
+          <w:lang w:val="es-CO"/>
+        </w:rPr>
+      </w:pPr>
+    </w:p>
+    <w:p>
+      <w:pPr>
+        <w:rPr>
+          <w:lang w:val="es-CO"/>
+        </w:rPr>
+      </w:pPr>
+    </w:p>
+    <w:p>
+      <w:pPr>
+        <w:rPr>
+          <w:lang w:val="es-CO"/>
+        </w:rPr>
+      </w:pPr>
+    </w:p>
+    <w:p>
+      <w:pPr>
+        <w:rPr>
+          <w:lang w:val="es-CO"/>
+        </w:rPr>
+      </w:pPr>
+    </w:p>
+    <w:p>
+      <w:pPr>
+        <w:spacing w:line="240" w:lineRule="auto"/>
+        <w:ind w:firstLine="0"/>
+        <w:contextualSpacing w:val="0"/>
+        <w:rPr>
+          <w:lang w:val="es-CO"/>
+        </w:rPr>
+      </w:pPr>
+      <w:r>
+        <w:rPr>
+          <w:lang w:val="es-CO"/>
+        </w:rPr>
+        <w:br w:type="page"/>
+      </w:r>
+    </w:p>
+    <w:p>
+      <w:pPr>
+        <w:pStyle w:val="ListParagraph"/>
+        <w:numPr>
+          <w:ilvl w:val="0"/>
+          <w:numId w:val="9"/>
+        </w:numPr>
+        <w:rPr>
+          <w:b/>
+          <w:bCs/>
+          <w:lang w:val="es-CO"/>
+        </w:rPr>
+      </w:pPr>
+      <w:r>
+        <w:rPr>
+          <w:b/>
+          <w:bCs/>
+          <w:lang w:val="es-CO"/>
+        </w:rPr>
+        <w:lastRenderedPageBreak/>
+        <w:t xml:space="preserve"> Limpieza</w:t>
+      </w:r>
+    </w:p>
+    <w:p>
+      <w:pPr>
+        <w:ind w:left="720" w:firstLine="0"/>
+        <w:rPr>
+          <w:rFonts w:eastAsiaTheme="majorEastAsia"/>
+          <w:b/>
+          <w:bCs/>
+          <w:lang w:val="es-CO"/>
+        </w:rPr>
+      </w:pPr>
+      <w:r>
+        <w:rPr>
+          <w:rFonts w:eastAsiaTheme="majorEastAsia"/>
+          <w:b/>
+          <w:bCs/>
+          <w:lang w:val="es-CO"/>
+        </w:rPr>
+        <w:t>Informe de Exploración Inicial de Datos</w:t>
+      </w:r>
+    </w:p>
+    <w:p>
+      <w:pPr>
+        <w:ind w:left="720"/>
+        <w:rPr>
+          <w:b/>
+          <w:bCs/>
+          <w:lang w:val="es-CO"/>
+        </w:rPr>
+      </w:pPr>
+      <w:r>
+        <w:rPr>
+          <w:b/>
+          <w:bCs/>
+          <w:lang w:val="es-CO"/>
+        </w:rPr>
+        <w:t>Resumen de la Exploración Inicial</w:t>
+      </w:r>
+    </w:p>
+    <w:p>
+      <w:pPr>
+        <w:numPr>
+          <w:ilvl w:val="0"/>
+          <w:numId w:val="3"/>
+        </w:numPr>
+        <w:tabs>
+          <w:tab w:val="clear" w:pos="720"/>
+          <w:tab w:val="num" w:pos="1800"/>
+        </w:tabs>
+        <w:ind w:left="1800"/>
+        <w:rPr>
+          <w:lang w:val="es-CO"/>
+        </w:rPr>
+      </w:pPr>
+      <w:r>
+        <w:rPr>
+          <w:lang w:val="es-CO"/>
+        </w:rPr>
+        <w:t>Se recopiló y limpió el conjunto de datos de los resultados de análisis de laboratorio de suelos en Colombia.</w:t>
+      </w:r>
+    </w:p>
+    <w:p>
+      <w:pPr>
+        <w:numPr>
+          <w:ilvl w:val="0"/>
+          <w:numId w:val="3"/>
+        </w:numPr>
+        <w:tabs>
+          <w:tab w:val="clear" w:pos="720"/>
+          <w:tab w:val="num" w:pos="1800"/>
+        </w:tabs>
+        <w:ind w:left="1800"/>
+        <w:rPr>
+          <w:lang w:val="es-CO"/>
+        </w:rPr>
+      </w:pPr>
+    </w:p>
+    <w:p>
+      <w:pPr>
+        <w:ind w:left="1800" w:firstLine="0"/>
+        <w:rPr>
+          <w:lang w:val="es-CO"/>
+        </w:rPr>
+      </w:pPr>
+    </w:p>
+    <w:p>
+      <w:pPr>
+        <w:ind w:left="1080"/>
+        <w:rPr>
+          <w:b/>
+          <w:bCs/>
+          <w:lang w:val="es-CO"/>
+        </w:rPr>
+      </w:pPr>
+      <w:r>
+        <w:rPr>
+          <w:b/>
+          <w:bCs/>
+          <w:lang w:val="es-CO"/>
+        </w:rPr>
+        <w:t>Tamaño de la tabla</w:t>
+      </w:r>
+      <w:r>
+        <w:rPr>
+          <w:b/>
+          <w:bCs/>
+          <w:lang w:val="es-CO"/>
+        </w:rPr>
+        <w:t>.</w:t>
+      </w:r>
+    </w:p>
+    <w:p>
+      <w:pPr>
+        <w:ind w:left="1080"/>
+        <w:rPr>
+          <w:b/>
+          <w:bCs/>
+          <w:lang w:val="es-CO"/>
+        </w:rPr>
+      </w:pPr>
+      <w:r>
+        <w:rPr>
+          <w:lang w:val="es-CO"/>
+        </w:rPr>
+        <w:drawing>
+          <wp:anchor distT="0" distB="0" distL="114300" distR="114300" simplePos="0" relativeHeight="251658240" behindDoc="1" locked="0" layoutInCell="1" allowOverlap="1" wp14:anchorId="2B32618F" wp14:editId="6ABAB333">
+            <wp:simplePos x="0" y="0"/>
+            <wp:positionH relativeFrom="margin">
+              <wp:posOffset>2155635</wp:posOffset>
+            </wp:positionH>
+            <wp:positionV relativeFrom="paragraph">
+              <wp:posOffset>47312</wp:posOffset>
+            </wp:positionV>
+            <wp:extent cx="2722728" cy="887104"/>
+            <wp:effectExtent l="0" t="0" r="1905" b="8255"/>
+            <wp:wrapNone/>
+            <wp:docPr id="1" name="Picture 1"/>
+            <wp:cNvGraphicFramePr>
+              <a:graphicFrameLocks xmlns:a="http://schemas.openxmlformats.org/drawingml/2006/main" noChangeAspect="1"/>
+            </wp:cNvGraphicFramePr>
+            <a:graphic xmlns:a="http://schemas.openxmlformats.org/drawingml/2006/main">
+              <a:graphicData uri="http://schemas.openxmlformats.org/drawingml/2006/picture">
+                <pic:pic xmlns:pic="http://schemas.openxmlformats.org/drawingml/2006/picture">
+                  <pic:nvPicPr>
+                    <pic:cNvPr id="1" name=""/>
+                    <pic:cNvPicPr/>
+                  </pic:nvPicPr>
+                  <pic:blipFill rotWithShape="1">
+                    <a:blip r:embed="rId8">
+                      <a:extLst>
+                        <a:ext uri="{28A0092B-C50C-407E-A947-70E740481C1C}">
+                          <a14:useLocalDpi xmlns:a14="http://schemas.microsoft.com/office/drawing/2010/main" val="0"/>
+                        </a:ext>
+                      </a:extLst>
+                    </a:blip>
+                    <a:srcRect r="44731" b="-4032"/>
+                    <a:stretch/>
+                  </pic:blipFill>
+                  <pic:spPr bwMode="auto">
+                    <a:xfrm>
+                      <a:off x="0" y="0"/>
+                      <a:ext cx="2722728" cy="887104"/>
+                    </a:xfrm>
+                    <a:prstGeom prst="rect">
+                      <a:avLst/>
+                    </a:prstGeom>
+                    <a:ln>
+                      <a:noFill/>
+                    </a:ln>
+                    <a:extLst>
+                      <a:ext uri="{53640926-AAD7-44D8-BBD7-CCE9431645EC}">
+                        <a14:shadowObscured xmlns:a14="http://schemas.microsoft.com/office/drawing/2010/main"/>
+                      </a:ext>
+                    </a:extLst>
+                  </pic:spPr>
+                </pic:pic>
+              </a:graphicData>
+            </a:graphic>
+            <wp14:sizeRelH relativeFrom="page">
+              <wp14:pctWidth>0</wp14:pctWidth>
+            </wp14:sizeRelH>
+            <wp14:sizeRelV relativeFrom="page">
+              <wp14:pctHeight>0</wp14:pctHeight>
+            </wp14:sizeRelV>
+          </wp:anchor>
+        </w:drawing>
+      </w:r>
+    </w:p>
+    <w:p>
+      <w:pPr>
+        <w:ind w:left="1800" w:firstLine="0"/>
+        <w:rPr>
+          <w:lang w:val="es-CO"/>
+        </w:rPr>
+      </w:pPr>
+      <w:r>
+        <w:rPr>
+          <w:lang w:val="es-CO"/>
+        </w:rPr>
+        <w:tab/>
+      </w:r>
+    </w:p>
+    <w:p>
+      <w:pPr>
+        <w:ind w:left="1800" w:firstLine="0"/>
+        <w:rPr>
+          <w:lang w:val="es-CO"/>
+        </w:rPr>
+      </w:pPr>
+    </w:p>
+    <w:p>
+      <w:pPr>
+        <w:ind w:left="1800" w:firstLine="0"/>
+        <w:rPr>
+          <w:lang w:val="es-CO"/>
+        </w:rPr>
+      </w:pPr>
+    </w:p>
+    <w:p>
+      <w:pPr>
+        <w:ind w:left="1800" w:firstLine="0"/>
+        <w:rPr>
+          <w:lang w:val="es-CO"/>
+        </w:rPr>
+      </w:pPr>
+    </w:p>
+    <w:p>
+      <w:pPr>
+        <w:ind w:left="1800" w:firstLine="0"/>
+        <w:rPr>
+          <w:b/>
+          <w:bCs/>
+          <w:lang w:val="es-CO"/>
+        </w:rPr>
+      </w:pPr>
+      <w:r>
+        <w:rPr>
+          <w:b/>
+          <w:bCs/>
+          <w:lang w:val="es-CO"/>
+        </w:rPr>
+        <w:t>Valores únicos por tabla</w:t>
+      </w:r>
+    </w:p>
+    <w:p>
+      <w:pPr>
+        <w:ind w:left="1800" w:firstLine="0"/>
+        <w:rPr>
+          <w:lang w:val="es-CO"/>
+        </w:rPr>
+      </w:pPr>
+      <w:r>
+        <w:rPr>
+          <w:lang w:val="es-CO"/>
+        </w:rPr>
+        <w:drawing>
+          <wp:anchor distT="0" distB="0" distL="114300" distR="114300" simplePos="0" relativeHeight="251659264" behindDoc="1" locked="0" layoutInCell="1" allowOverlap="1" wp14:anchorId="078FF85F" wp14:editId="4C207017">
+            <wp:simplePos x="0" y="0"/>
+            <wp:positionH relativeFrom="column">
+              <wp:posOffset>1616861</wp:posOffset>
+            </wp:positionH>
+            <wp:positionV relativeFrom="paragraph">
+              <wp:posOffset>110613</wp:posOffset>
+            </wp:positionV>
+            <wp:extent cx="4196687" cy="3214322"/>
+            <wp:effectExtent l="0" t="0" r="0" b="5715"/>
+            <wp:wrapNone/>
+            <wp:docPr id="2" name="Picture 2"/>
+            <wp:cNvGraphicFramePr>
+              <a:graphicFrameLocks xmlns:a="http://schemas.openxmlformats.org/drawingml/2006/main" noChangeAspect="1"/>
+            </wp:cNvGraphicFramePr>
+            <a:graphic xmlns:a="http://schemas.openxmlformats.org/drawingml/2006/main">
+              <a:graphicData uri="http://schemas.openxmlformats.org/drawingml/2006/picture">
+                <pic:pic xmlns:pic="http://schemas.openxmlformats.org/drawingml/2006/picture">
+                  <pic:nvPicPr>
+                    <pic:cNvPr id="1" name=""/>
+                    <pic:cNvPicPr/>
+                  </pic:nvPicPr>
+                  <pic:blipFill>
+                    <a:blip r:embed="rId9" cstate="print">
+                      <a:extLst>
+                        <a:ext uri="{28A0092B-C50C-407E-A947-70E740481C1C}">
+                          <a14:useLocalDpi xmlns:a14="http://schemas.microsoft.com/office/drawing/2010/main" val="0"/>
+                        </a:ext>
+                      </a:extLst>
+                    </a:blip>
+                    <a:stretch>
+                      <a:fillRect/>
+                    </a:stretch>
+                  </pic:blipFill>
+                  <pic:spPr>
+                    <a:xfrm>
+                      <a:off x="0" y="0"/>
+                      <a:ext cx="4196687" cy="3214322"/>
+                    </a:xfrm>
+                    <a:prstGeom prst="rect">
+                      <a:avLst/>
+                    </a:prstGeom>
+                  </pic:spPr>
+                </pic:pic>
+              </a:graphicData>
+            </a:graphic>
+            <wp14:sizeRelH relativeFrom="page">
+              <wp14:pctWidth>0</wp14:pctWidth>
+            </wp14:sizeRelH>
+            <wp14:sizeRelV relativeFrom="page">
+              <wp14:pctHeight>0</wp14:pctHeight>
+            </wp14:sizeRelV>
+          </wp:anchor>
+        </w:drawing>
+      </w:r>
+      <w:r>
+        <w:rPr>
+          <w:lang w:val="es-CO"/>
+        </w:rPr>
+        <w:tab/>
+      </w:r>
+      <w:r>
+        <w:rPr>
+          <w:lang w:val="es-CO"/>
+        </w:rPr>
+        <w:tab/>
+      </w:r>
+    </w:p>
+    <w:p>
+      <w:pPr>
+        <w:ind w:left="1800" w:firstLine="0"/>
+        <w:rPr>
+          <w:lang w:val="es-CO"/>
+        </w:rPr>
+      </w:pPr>
+    </w:p>
+    <w:p>
+      <w:pPr>
+        <w:ind w:left="1800" w:firstLine="0"/>
+        <w:rPr>
+          <w:lang w:val="es-CO"/>
+        </w:rPr>
+      </w:pPr>
+    </w:p>
+    <w:p>
+      <w:pPr>
+        <w:ind w:left="1800" w:firstLine="0"/>
+        <w:rPr>
+          <w:lang w:val="es-CO"/>
+        </w:rPr>
+      </w:pPr>
+    </w:p>
+    <w:p>
+      <w:pPr>
+        <w:ind w:left="1800" w:firstLine="0"/>
+        <w:rPr>
+          <w:lang w:val="es-CO"/>
+        </w:rPr>
+      </w:pPr>
+    </w:p>
+    <w:p>
+      <w:pPr>
+        <w:ind w:left="1800" w:firstLine="0"/>
+        <w:rPr>
+          <w:lang w:val="es-CO"/>
+        </w:rPr>
+      </w:pPr>
+    </w:p>
+    <w:p>
+      <w:pPr>
+        <w:ind w:left="1800" w:firstLine="0"/>
+        <w:rPr>
+          <w:lang w:val="es-CO"/>
+        </w:rPr>
+      </w:pPr>
+    </w:p>
+    <w:p>
+      <w:pPr>
+        <w:ind w:left="1800" w:firstLine="0"/>
+        <w:rPr>
+          <w:lang w:val="es-CO"/>
+        </w:rPr>
+      </w:pPr>
+    </w:p>
+    <w:p>
+      <w:pPr>
+        <w:ind w:left="1800" w:firstLine="0"/>
+        <w:rPr>
+          <w:lang w:val="es-CO"/>
+        </w:rPr>
+      </w:pPr>
+    </w:p>
+    <w:p>
+      <w:pPr>
+        <w:ind w:left="1800" w:firstLine="0"/>
+        <w:rPr>
+          <w:lang w:val="es-CO"/>
+        </w:rPr>
+      </w:pPr>
+    </w:p>
+    <w:p>
+      <w:pPr>
+        <w:ind w:left="1800" w:firstLine="0"/>
+        <w:rPr>
+          <w:lang w:val="es-CO"/>
+        </w:rPr>
+      </w:pPr>
+    </w:p>
+    <w:p>
+      <w:pPr>
+        <w:ind w:left="1800" w:firstLine="0"/>
+        <w:rPr>
+          <w:b/>
+          <w:bCs/>
+          <w:lang w:val="es-CO"/>
+        </w:rPr>
+      </w:pPr>
+      <w:r>
+        <w:rPr>
+          <w:b/>
+          <w:bCs/>
+          <w:lang w:val="es-CO"/>
+        </w:rPr>
+        <w:t>Manejo</w:t>
+      </w:r>
+      <w:r>
+        <w:rPr>
+          <w:b/>
+          <w:bCs/>
+          <w:lang w:val="es-CO"/>
+        </w:rPr>
+        <w:t xml:space="preserve"> de valores </w:t>
+      </w:r>
+      <w:proofErr w:type="spellStart"/>
+      <w:r>
+        <w:rPr>
+          <w:b/>
+          <w:bCs/>
+          <w:lang w:val="es-CO"/>
+        </w:rPr>
+        <w:t>Null</w:t>
+      </w:r>
+      <w:proofErr w:type="spellEnd"/>
+    </w:p>
+    <w:p>
+      <w:pPr>
+        <w:ind w:left="1800" w:firstLine="0"/>
+        <w:rPr>
+          <w:b/>
+          <w:bCs/>
+          <w:lang w:val="es-CO"/>
+        </w:rPr>
+      </w:pPr>
+      <w:r>
+        <w:rPr>
+          <w:b/>
+          <w:bCs/>
+          <w:lang w:val="es-CO"/>
+        </w:rPr>
+        <w:drawing>
+          <wp:anchor distT="0" distB="0" distL="114300" distR="114300" simplePos="0" relativeHeight="251660288" behindDoc="1" locked="0" layoutInCell="1" allowOverlap="1" wp14:anchorId="560CA01C" wp14:editId="0DEA6459">
+            <wp:simplePos x="0" y="0"/>
+            <wp:positionH relativeFrom="column">
+              <wp:posOffset>1146412</wp:posOffset>
+            </wp:positionH>
+            <wp:positionV relativeFrom="paragraph">
+              <wp:posOffset>341393</wp:posOffset>
+            </wp:positionV>
+            <wp:extent cx="3731850" cy="777922"/>
+            <wp:effectExtent l="0" t="0" r="2540" b="3175"/>
+            <wp:wrapNone/>
+            <wp:docPr id="3" name="Picture 3"/>
+            <wp:cNvGraphicFramePr>
+              <a:graphicFrameLocks xmlns:a="http://schemas.openxmlformats.org/drawingml/2006/main" noChangeAspect="1"/>
+            </wp:cNvGraphicFramePr>
+            <a:graphic xmlns:a="http://schemas.openxmlformats.org/drawingml/2006/main">
+              <a:graphicData uri="http://schemas.openxmlformats.org/drawingml/2006/picture">
+                <pic:pic xmlns:pic="http://schemas.openxmlformats.org/drawingml/2006/picture">
+                  <pic:nvPicPr>
+                    <pic:cNvPr id="1" name=""/>
+                    <pic:cNvPicPr/>
+                  </pic:nvPicPr>
+                  <pic:blipFill>
+                    <a:blip r:embed="rId10">
+                      <a:extLst>
+                        <a:ext uri="{28A0092B-C50C-407E-A947-70E740481C1C}">
+                          <a14:useLocalDpi xmlns:a14="http://schemas.microsoft.com/office/drawing/2010/main" val="0"/>
+                        </a:ext>
+                      </a:extLst>
+                    </a:blip>
+                    <a:stretch>
+                      <a:fillRect/>
+                    </a:stretch>
+                  </pic:blipFill>
+                  <pic:spPr>
+                    <a:xfrm>
+                      <a:off x="0" y="0"/>
+                      <a:ext cx="3764471" cy="784722"/>
+                    </a:xfrm>
+                    <a:prstGeom prst="rect">
+                      <a:avLst/>
+                    </a:prstGeom>
+                  </pic:spPr>
+                </pic:pic>
+              </a:graphicData>
+            </a:graphic>
+            <wp14:sizeRelH relativeFrom="page">
+              <wp14:pctWidth>0</wp14:pctWidth>
+            </wp14:sizeRelH>
+            <wp14:sizeRelV relativeFrom="page">
+              <wp14:pctHeight>0</wp14:pctHeight>
+            </wp14:sizeRelV>
+          </wp:anchor>
+        </w:drawing>
+      </w:r>
+    </w:p>
+    <w:p>
+      <w:pPr>
+        <w:ind w:left="1800" w:firstLine="0"/>
+        <w:rPr>
+          <w:b/>
+          <w:bCs/>
+          <w:lang w:val="es-CO"/>
+        </w:rPr>
+      </w:pPr>
+      <w:r>
+        <w:rPr>
+          <w:b/>
+          <w:bCs/>
+          <w:lang w:val="es-CO"/>
+        </w:rPr>
+        <w:tab/>
+      </w:r>
+    </w:p>
+    <w:p>
+      <w:pPr>
+        <w:ind w:firstLine="0"/>
+        <w:rPr>
+          <w:lang w:val="es-CO"/>
+        </w:rPr>
+      </w:pPr>
+    </w:p>
+    <w:p>
+      <w:pPr>
+        <w:ind w:firstLine="0"/>
+        <w:rPr>
+          <w:b/>
+          <w:bCs/>
+          <w:lang w:val="es-CO"/>
+        </w:rPr>
+      </w:pPr>
+      <w:r>
+        <w:rPr>
+          <w:lang w:val="es-CO"/>
+        </w:rPr>
+        <w:tab/>
+      </w:r>
+      <w:r>
+        <w:rPr>
+          <w:lang w:val="es-CO"/>
+        </w:rPr>
+        <w:tab/>
+      </w:r>
+      <w:r>
+        <w:rPr>
+          <w:lang w:val="es-CO"/>
+        </w:rPr>
+        <w:tab/>
+      </w:r>
+    </w:p>
+    <w:p>
+      <w:pPr>
+        <w:rPr>
+          <w:b/>
+          <w:bCs/>
+          <w:lang w:val="es-CO"/>
+        </w:rPr>
+      </w:pPr>
+      <w:r>
+        <w:rPr>
+          <w:b/>
+          <w:bCs/>
+          <w:lang w:val="es-CO"/>
+        </w:rPr>
+        <w:tab/>
+      </w:r>
+    </w:p>
+    <w:p>
+      <w:pPr>
+        <w:pStyle w:val="Heading1"/>
+        <w:rPr>
+          <w:lang w:val="es-CO"/>
+        </w:rPr>
+      </w:pPr>
+    </w:p>
+    <w:p>
+      <w:pPr>
+        <w:pStyle w:val="Heading1"/>
+        <w:rPr>
+          <w:lang w:val="es-CO"/>
+        </w:rPr>
+      </w:pPr>
+    </w:p>
+    <w:p>
+      <w:pPr>
+        <w:pStyle w:val="Heading1"/>
+        <w:rPr>
+          <w:lang w:val="es-CO"/>
+        </w:rPr>
+      </w:pPr>
+    </w:p>
+    <w:p>
+      <w:pPr>
+        <w:pStyle w:val="Heading1"/>
+        <w:rPr>
+          <w:lang w:val="es-CO"/>
+        </w:rPr>
+      </w:pPr>
+    </w:p>
+    <w:p>
+      <w:pPr>
+        <w:pStyle w:val="Heading1"/>
+        <w:rPr>
+          <w:lang w:val="es-CO"/>
+        </w:rPr>
+      </w:pPr>
+    </w:p>
+    <w:p>
+      <w:pPr>
+        <w:rPr>
+          <w:lang w:val="es-CO"/>
+        </w:rPr>
+      </w:pPr>
+    </w:p>
+    <w:p>
+      <w:pPr>
+        <w:rPr>
+          <w:lang w:val="es-CO"/>
+        </w:rPr>
+      </w:pPr>
+    </w:p>
+    <w:p>
+      <w:pPr>
+        <w:pStyle w:val="Heading1"/>
+        <w:rPr>
+          <w:lang w:val="es-CO"/>
+        </w:rPr>
+      </w:pPr>
+    </w:p>
+    <w:p>
+      <w:pPr>
+        <w:pStyle w:val="Heading1"/>
+        <w:rPr>
+          <w:lang w:val="es-CO"/>
+        </w:rPr>
+      </w:pPr>
+    </w:p>
+    <w:p>
+      <w:pPr>
+        <w:pStyle w:val="Heading1"/>
+        <w:rPr>
+          <w:lang w:val="es-CO"/>
+        </w:rPr>
+      </w:pPr>
+    </w:p>
+    <w:p>
+      <w:pPr>
+        <w:spacing w:line="240" w:lineRule="auto"/>
+        <w:ind w:firstLine="0"/>
+        <w:contextualSpacing w:val="0"/>
+        <w:rPr>
+          <w:b/>
+          <w:lang w:val="es-CO"/>
+        </w:rPr>
+      </w:pPr>
+      <w:r>
+        <w:rPr>
+          <w:lang w:val="es-CO"/>
+        </w:rPr>
+        <w:br w:type="page"/>
+      </w:r>
+    </w:p>
+    <w:p>
+      <w:pPr>
+        <w:pStyle w:val="Heading1"/>
         <w:rPr>
           <w:lang w:val="es-CO"/>
         </w:rPr>
@@ -251,7 +1683,7 @@
     </w:p>
     <w:p>
       <w:pPr>
-        <w:pStyle w:val="Ttulo2"/>
+        <w:pStyle w:val="Heading2"/>
         <w:rPr>
           <w:lang w:val="es-CO"/>
         </w:rPr>
@@ -283,7 +1715,7 @@
     </w:p>
     <w:p>
       <w:pPr>
-        <w:pStyle w:val="Prrafodelista"/>
+        <w:pStyle w:val="ListParagraph"/>
         <w:numPr>
           <w:ilvl w:val="0"/>
           <w:numId w:val="4"/>
@@ -303,7 +1735,7 @@
     </w:p>
     <w:p>
       <w:pPr>
-        <w:pStyle w:val="Prrafodelista"/>
+        <w:pStyle w:val="ListParagraph"/>
         <w:numPr>
           <w:ilvl w:val="0"/>
           <w:numId w:val="4"/>
@@ -320,10 +1752,10 @@
         </w:rPr>
         <w:t xml:space="preserve">Fuente: </w:t>
       </w:r>
-      <w:hyperlink r:id="rId8" w:tgtFrame="_new" w:history="1">
+      <w:hyperlink r:id="rId11" w:tgtFrame="_new" w:history="1">
         <w:r>
           <w:rPr>
-            <w:rStyle w:val="Hipervnculo"/>
+            <w:rStyle w:val="Hyperlink"/>
             <w:lang w:val="es-CO"/>
           </w:rPr>
           <w:t>Resultados de Análisis de Laboratorio de Suelos en Colombia</w:t>
@@ -519,7 +1951,7 @@
     </w:p>
     <w:p>
       <w:pPr>
-        <w:pStyle w:val="Prrafodelista"/>
+        <w:pStyle w:val="ListParagraph"/>
         <w:ind w:firstLine="0"/>
         <w:rPr>
           <w:b/>
@@ -538,7 +1970,7 @@
     </w:p>
     <w:p>
       <w:pPr>
-        <w:pStyle w:val="Prrafodelista"/>
+        <w:pStyle w:val="ListParagraph"/>
         <w:numPr>
           <w:ilvl w:val="1"/>
           <w:numId w:val="3"/>
@@ -547,10 +1979,10 @@
           <w:lang w:val="es-CO"/>
         </w:rPr>
       </w:pPr>
-      <w:hyperlink r:id="rId9" w:history="1">
+      <w:hyperlink r:id="rId12" w:history="1">
         <w:r>
           <w:rPr>
-            <w:rStyle w:val="Hipervnculo"/>
+            <w:rStyle w:val="Hyperlink"/>
             <w:lang w:val="es-CO"/>
           </w:rPr>
           <w:t>https://github.com/LotusZaheer/Soil-data-analysis.git</w:t>
@@ -559,22 +1991,31 @@
     </w:p>
     <w:p>
       <w:pPr>
-        <w:pStyle w:val="Ttulo1"/>
-      </w:pPr>
-    </w:p>
-    <w:p>
-      <w:pPr>
-        <w:pStyle w:val="Ttulo1"/>
-      </w:pPr>
-    </w:p>
-    <w:p>
-      <w:pPr>
-        <w:pStyle w:val="Ttulo1"/>
-      </w:pPr>
-    </w:p>
-    <w:p>
-      <w:pPr>
-        <w:pStyle w:val="Ttulo1"/>
+        <w:pStyle w:val="Heading1"/>
+        <w:rPr>
+          <w:lang w:val="es-CO"/>
+        </w:rPr>
+      </w:pPr>
+    </w:p>
+    <w:p>
+      <w:pPr>
+        <w:pStyle w:val="Heading1"/>
+        <w:rPr>
+          <w:lang w:val="es-CO"/>
+        </w:rPr>
+      </w:pPr>
+    </w:p>
+    <w:p>
+      <w:pPr>
+        <w:pStyle w:val="Heading1"/>
+        <w:rPr>
+          <w:lang w:val="es-CO"/>
+        </w:rPr>
+      </w:pPr>
+    </w:p>
+    <w:p>
+      <w:pPr>
+        <w:pStyle w:val="Heading1"/>
         <w:rPr>
           <w:lang w:val="es-CO"/>
         </w:rPr>
@@ -659,10 +2100,10 @@
         </w:rPr>
         <w:t xml:space="preserve">. </w:t>
       </w:r>
-      <w:hyperlink r:id="rId10" w:history="1">
+      <w:hyperlink r:id="rId13" w:history="1">
         <w:r>
           <w:rPr>
-            <w:rStyle w:val="Hipervnculo"/>
+            <w:rStyle w:val="Hyperlink"/>
           </w:rPr>
           <w:t>https://www.datos.gov.co/es/Agricultura-y-Desarrollo-Rural/Resultados-de-An-lisis-de-Laboratorio-Suelos-en-Co/ch4u-f3i5/about_data</w:t>
         </w:r>
@@ -678,63 +2119,103 @@
       <w:r>
         <w:rPr>
           <w:rStyle w:val="Surname"/>
+          <w:lang w:val="es-CO"/>
         </w:rPr>
         <w:t>Pablo Rodríguez</w:t>
       </w:r>
       <w:r>
         <w:rPr>
           <w:rStyle w:val="Initials"/>
+          <w:lang w:val="es-CO"/>
         </w:rPr>
         <w:t>.</w:t>
       </w:r>
       <w:r>
         <w:rPr>
           <w:rStyle w:val="ReferenceBody"/>
+          <w:lang w:val="es-CO"/>
         </w:rPr>
         <w:t xml:space="preserve"> </w:t>
       </w:r>
       <w:r>
         <w:rPr>
           <w:rStyle w:val="DateSection"/>
+          <w:lang w:val="es-CO"/>
         </w:rPr>
         <w:t>(</w:t>
       </w:r>
       <w:r>
         <w:rPr>
           <w:rStyle w:val="Year"/>
+          <w:lang w:val="es-CO"/>
         </w:rPr>
         <w:t>2024</w:t>
       </w:r>
       <w:r>
         <w:rPr>
           <w:rStyle w:val="DateSection"/>
+          <w:lang w:val="es-CO"/>
         </w:rPr>
         <w:t>).</w:t>
       </w:r>
       <w:r>
         <w:rPr>
           <w:rStyle w:val="ReferenceBody"/>
+          <w:lang w:val="es-CO"/>
         </w:rPr>
         <w:t xml:space="preserve"> </w:t>
       </w:r>
+      <w:proofErr w:type="spellStart"/>
       <w:r>
         <w:rPr>
           <w:rStyle w:val="TitleName"/>
           <w:i/>
           <w:iCs/>
-        </w:rPr>
-        <w:t>Soil Analysis Data at Colombia.</w:t>
+          <w:lang w:val="es-CO"/>
+        </w:rPr>
+        <w:t>Soil</w:t>
+      </w:r>
+      <w:proofErr w:type="spellEnd"/>
+      <w:r>
+        <w:rPr>
+          <w:rStyle w:val="TitleName"/>
+          <w:i/>
+          <w:iCs/>
+          <w:lang w:val="es-CO"/>
+        </w:rPr>
+        <w:t xml:space="preserve"> </w:t>
+      </w:r>
+      <w:proofErr w:type="spellStart"/>
+      <w:r>
+        <w:rPr>
+          <w:rStyle w:val="TitleName"/>
+          <w:i/>
+          <w:iCs/>
+          <w:lang w:val="es-CO"/>
+        </w:rPr>
+        <w:t>Analysis</w:t>
+      </w:r>
+      <w:proofErr w:type="spellEnd"/>
+      <w:r>
+        <w:rPr>
+          <w:rStyle w:val="TitleName"/>
+          <w:i/>
+          <w:iCs/>
+          <w:lang w:val="es-CO"/>
+        </w:rPr>
+        <w:t xml:space="preserve"> Data at Colombia.</w:t>
       </w:r>
       <w:r>
         <w:rPr>
           <w:rStyle w:val="SourceSection"/>
+          <w:lang w:val="es-CO"/>
         </w:rPr>
         <w:t xml:space="preserve"> </w:t>
       </w:r>
-      <w:hyperlink r:id="rId11" w:history="1">
+      <w:hyperlink r:id="rId14" w:history="1">
         <w:r>
           <w:rPr>
-            <w:rStyle w:val="Hipervnculo"/>
+            <w:rStyle w:val="Hyperlink"/>
             <w:lang w:val="es-CO"/>
           </w:rPr>
           <w:t>https://doi.org/10.1016/0163-8343(94)90021-3</w:t>
@@ -749,8 +2230,8 @@
       </w:pPr>
     </w:p>
     <w:sectPr>
-      <w:headerReference w:type="default" r:id="rId12"/>
-      <w:headerReference w:type="first" r:id="rId13"/>
+      <w:headerReference w:type="default" r:id="rId15"/>
+      <w:headerReference w:type="first" r:id="rId16"/>
       <w:pgSz w:w="12240" w:h="15840"/>
       <w:pgMar w:top="1440" w:right="1440" w:bottom="1440" w:left="1440" w:header="720" w:footer="720" w:gutter="0"/>
       <w:cols w:space="720"/>
@@ -761,7 +2242,7 @@
 </file>
 
 <file path=word/endnotes.xml><?xml version="1.0" encoding="utf-8"?>
-<w:endnotes xmlns:wpc="http://schemas.microsoft.com/office/word/2010/wordprocessingCanvas" xmlns:cx="http://schemas.microsoft.com/office/drawing/2014/chartex" xmlns:cx1="http://schemas.microsoft.com/office/drawing/2015/9/8/chartex" xmlns:cx2="http://schemas.microsoft.com/office/drawing/2015/10/21/chartex" xmlns:cx3="http://schemas.microsoft.com/office/drawing/2016/5/9/chartex" xmlns:cx4="http://schemas.microsoft.com/office/drawing/2016/5/10/chartex" xmlns:cx5="http://schemas.microsoft.com/office/drawing/2016/5/11/chartex" xmlns:cx6="http://schemas.microsoft.com/office/drawing/2016/5/12/chartex" xmlns:cx7="http://schemas.microsoft.com/office/drawing/2016/5/13/chartex" xmlns:cx8="http://schemas.microsoft.com/office/drawing/2016/5/14/chartex" xmlns:mc="http://schemas.openxmlformats.org/markup-compatibility/2006" xmlns:aink="http://schemas.microsoft.com/office/drawing/2016/ink" xmlns:am3d="http://schemas.microsoft.com/office/drawing/2017/model3d" xmlns:o="urn:schemas-microsoft-com:office:office" xmlns:oel="http://schemas.microsoft.com/office/2019/extlst" xmlns:r="http://schemas.openxmlformats.org/officeDocument/2006/relationships" xmlns:m="http://schemas.openxmlformats.org/officeDocument/2006/math" xmlns:v="urn:schemas-microsoft-com:vml" xmlns:wp14="http://schemas.microsoft.com/office/word/2010/wordprocessingDrawing" xmlns:wp="http://schemas.openxmlformats.org/drawingml/2006/wordprocessingDrawing" xmlns:w10="urn:schemas-microsoft-com:office:word" xmlns:w="http://schemas.openxmlformats.org/wordprocessingml/2006/main" xmlns:w14="http://schemas.microsoft.com/office/word/2010/wordml" xmlns:w15="http://schemas.microsoft.com/office/word/2012/wordml" xmlns:w16cex="http://schemas.microsoft.com/office/word/2018/wordml/cex" xmlns:w16cid="http://schemas.microsoft.com/office/word/2016/wordml/cid" xmlns:w16="http://schemas.microsoft.com/office/word/2018/wordml" xmlns:w16du="http://schemas.microsoft.com/office/word/2023/wordml/word16du" xmlns:w16sdtdh="http://schemas.microsoft.com/office/word/2020/wordml/sdtdatahash" xmlns:w16se="http://schemas.microsoft.com/office/word/2015/wordml/symex" xmlns:wpg="http://schemas.microsoft.com/office/word/2010/wordprocessingGroup" xmlns:wpi="http://schemas.microsoft.com/office/word/2010/wordprocessingInk" xmlns:wne="http://schemas.microsoft.com/office/word/2006/wordml" xmlns:wps="http://schemas.microsoft.com/office/word/2010/wordprocessingShape" mc:Ignorable="w14 w15 w16se w16cid w16 w16cex w16sdtdh w16du wp14">
+<w:endnotes xmlns:wpc="http://schemas.microsoft.com/office/word/2010/wordprocessingCanvas" xmlns:cx="http://schemas.microsoft.com/office/drawing/2014/chartex" xmlns:cx1="http://schemas.microsoft.com/office/drawing/2015/9/8/chartex" xmlns:cx2="http://schemas.microsoft.com/office/drawing/2015/10/21/chartex" xmlns:cx3="http://schemas.microsoft.com/office/drawing/2016/5/9/chartex" xmlns:cx4="http://schemas.microsoft.com/office/drawing/2016/5/10/chartex" xmlns:cx5="http://schemas.microsoft.com/office/drawing/2016/5/11/chartex" xmlns:cx6="http://schemas.microsoft.com/office/drawing/2016/5/12/chartex" xmlns:cx7="http://schemas.microsoft.com/office/drawing/2016/5/13/chartex" xmlns:cx8="http://schemas.microsoft.com/office/drawing/2016/5/14/chartex" xmlns:mc="http://schemas.openxmlformats.org/markup-compatibility/2006" xmlns:aink="http://schemas.microsoft.com/office/drawing/2016/ink" xmlns:am3d="http://schemas.microsoft.com/office/drawing/2017/model3d" xmlns:o="urn:schemas-microsoft-com:office:office" xmlns:r="http://schemas.openxmlformats.org/officeDocument/2006/relationships" xmlns:m="http://schemas.openxmlformats.org/officeDocument/2006/math" xmlns:v="urn:schemas-microsoft-com:vml" xmlns:wp14="http://schemas.microsoft.com/office/word/2010/wordprocessingDrawing" xmlns:wp="http://schemas.openxmlformats.org/drawingml/2006/wordprocessingDrawing" xmlns:w10="urn:schemas-microsoft-com:office:word" xmlns:w="http://schemas.openxmlformats.org/wordprocessingml/2006/main" xmlns:w14="http://schemas.microsoft.com/office/word/2010/wordml" xmlns:w15="http://schemas.microsoft.com/office/word/2012/wordml" xmlns:w16cex="http://schemas.microsoft.com/office/word/2018/wordml/cex" xmlns:w16cid="http://schemas.microsoft.com/office/word/2016/wordml/cid" xmlns:w16="http://schemas.microsoft.com/office/word/2018/wordml" xmlns:w16sdtdh="http://schemas.microsoft.com/office/word/2020/wordml/sdtdatahash" xmlns:w16se="http://schemas.microsoft.com/office/word/2015/wordml/symex" xmlns:wpg="http://schemas.microsoft.com/office/word/2010/wordprocessingGroup" xmlns:wpi="http://schemas.microsoft.com/office/word/2010/wordprocessingInk" xmlns:wne="http://schemas.microsoft.com/office/word/2006/wordml" xmlns:wps="http://schemas.microsoft.com/office/word/2010/wordprocessingShape" mc:Ignorable="w14 w15 w16se w16cid w16 w16cex w16sdtdh wp14">
   <w:endnote w:type="separator" w:id="-1">
     <w:p>
       <w:r>
@@ -782,7 +2263,7 @@
 </file>
 
 <file path=word/footnotes.xml><?xml version="1.0" encoding="utf-8"?>
-<w:footnotes xmlns:wpc="http://schemas.microsoft.com/office/word/2010/wordprocessingCanvas" xmlns:cx="http://schemas.microsoft.com/office/drawing/2014/chartex" xmlns:cx1="http://schemas.microsoft.com/office/drawing/2015/9/8/chartex" xmlns:cx2="http://schemas.microsoft.com/office/drawing/2015/10/21/chartex" xmlns:cx3="http://schemas.microsoft.com/office/drawing/2016/5/9/chartex" xmlns:cx4="http://schemas.microsoft.com/office/drawing/2016/5/10/chartex" xmlns:cx5="http://schemas.microsoft.com/office/drawing/2016/5/11/chartex" xmlns:cx6="http://schemas.microsoft.com/office/drawing/2016/5/12/chartex" xmlns:cx7="http://schemas.microsoft.com/office/drawing/2016/5/13/chartex" xmlns:cx8="http://schemas.microsoft.com/office/drawing/2016/5/14/chartex" xmlns:mc="http://schemas.openxmlformats.org/markup-compatibility/2006" xmlns:aink="http://schemas.microsoft.com/office/drawing/2016/ink" xmlns:am3d="http://schemas.microsoft.com/office/drawing/2017/model3d" xmlns:o="urn:schemas-microsoft-com:office:office" xmlns:oel="http://schemas.microsoft.com/office/2019/extlst" xmlns:r="http://schemas.openxmlformats.org/officeDocument/2006/relationships" xmlns:m="http://schemas.openxmlformats.org/officeDocument/2006/math" xmlns:v="urn:schemas-microsoft-com:vml" xmlns:wp14="http://schemas.microsoft.com/office/word/2010/wordprocessingDrawing" xmlns:wp="http://schemas.openxmlformats.org/drawingml/2006/wordprocessingDrawing" xmlns:w10="urn:schemas-microsoft-com:office:word" xmlns:w="http://schemas.openxmlformats.org/wordprocessingml/2006/main" xmlns:w14="http://schemas.microsoft.com/office/word/2010/wordml" xmlns:w15="http://schemas.microsoft.com/office/word/2012/wordml" xmlns:w16cex="http://schemas.microsoft.com/office/word/2018/wordml/cex" xmlns:w16cid="http://schemas.microsoft.com/office/word/2016/wordml/cid" xmlns:w16="http://schemas.microsoft.com/office/word/2018/wordml" xmlns:w16du="http://schemas.microsoft.com/office/word/2023/wordml/word16du" xmlns:w16sdtdh="http://schemas.microsoft.com/office/word/2020/wordml/sdtdatahash" xmlns:w16se="http://schemas.microsoft.com/office/word/2015/wordml/symex" xmlns:wpg="http://schemas.microsoft.com/office/word/2010/wordprocessingGroup" xmlns:wpi="http://schemas.microsoft.com/office/word/2010/wordprocessingInk" xmlns:wne="http://schemas.microsoft.com/office/word/2006/wordml" xmlns:wps="http://schemas.microsoft.com/office/word/2010/wordprocessingShape" mc:Ignorable="w14 w15 w16se w16cid w16 w16cex w16sdtdh w16du wp14">
+<w:footnotes xmlns:wpc="http://schemas.microsoft.com/office/word/2010/wordprocessingCanvas" xmlns:cx="http://schemas.microsoft.com/office/drawing/2014/chartex" xmlns:cx1="http://schemas.microsoft.com/office/drawing/2015/9/8/chartex" xmlns:cx2="http://schemas.microsoft.com/office/drawing/2015/10/21/chartex" xmlns:cx3="http://schemas.microsoft.com/office/drawing/2016/5/9/chartex" xmlns:cx4="http://schemas.microsoft.com/office/drawing/2016/5/10/chartex" xmlns:cx5="http://schemas.microsoft.com/office/drawing/2016/5/11/chartex" xmlns:cx6="http://schemas.microsoft.com/office/drawing/2016/5/12/chartex" xmlns:cx7="http://schemas.microsoft.com/office/drawing/2016/5/13/chartex" xmlns:cx8="http://schemas.microsoft.com/office/drawing/2016/5/14/chartex" xmlns:mc="http://schemas.openxmlformats.org/markup-compatibility/2006" xmlns:aink="http://schemas.microsoft.com/office/drawing/2016/ink" xmlns:am3d="http://schemas.microsoft.com/office/drawing/2017/model3d" xmlns:o="urn:schemas-microsoft-com:office:office" xmlns:r="http://schemas.openxmlformats.org/officeDocument/2006/relationships" xmlns:m="http://schemas.openxmlformats.org/officeDocument/2006/math" xmlns:v="urn:schemas-microsoft-com:vml" xmlns:wp14="http://schemas.microsoft.com/office/word/2010/wordprocessingDrawing" xmlns:wp="http://schemas.openxmlformats.org/drawingml/2006/wordprocessingDrawing" xmlns:w10="urn:schemas-microsoft-com:office:word" xmlns:w="http://schemas.openxmlformats.org/wordprocessingml/2006/main" xmlns:w14="http://schemas.microsoft.com/office/word/2010/wordml" xmlns:w15="http://schemas.microsoft.com/office/word/2012/wordml" xmlns:w16cex="http://schemas.microsoft.com/office/word/2018/wordml/cex" xmlns:w16cid="http://schemas.microsoft.com/office/word/2016/wordml/cid" xmlns:w16="http://schemas.microsoft.com/office/word/2018/wordml" xmlns:w16sdtdh="http://schemas.microsoft.com/office/word/2020/wordml/sdtdatahash" xmlns:w16se="http://schemas.microsoft.com/office/word/2015/wordml/symex" xmlns:wpg="http://schemas.microsoft.com/office/word/2010/wordprocessingGroup" xmlns:wpi="http://schemas.microsoft.com/office/word/2010/wordprocessingInk" xmlns:wne="http://schemas.microsoft.com/office/word/2006/wordml" xmlns:wps="http://schemas.microsoft.com/office/word/2010/wordprocessingShape" mc:Ignorable="w14 w15 w16se w16cid w16 w16cex w16sdtdh wp14">
   <w:footnote w:type="separator" w:id="-1">
     <w:p>
       <w:r>
@@ -803,7 +2284,7 @@
 </file>
 
 <file path=word/header1.xml><?xml version="1.0" encoding="utf-8"?>
-<w:hdr xmlns:wpc="http://schemas.microsoft.com/office/word/2010/wordprocessingCanvas" xmlns:cx="http://schemas.microsoft.com/office/drawing/2014/chartex" xmlns:cx1="http://schemas.microsoft.com/office/drawing/2015/9/8/chartex" xmlns:cx2="http://schemas.microsoft.com/office/drawing/2015/10/21/chartex" xmlns:cx3="http://schemas.microsoft.com/office/drawing/2016/5/9/chartex" xmlns:cx4="http://schemas.microsoft.com/office/drawing/2016/5/10/chartex" xmlns:cx5="http://schemas.microsoft.com/office/drawing/2016/5/11/chartex" xmlns:cx6="http://schemas.microsoft.com/office/drawing/2016/5/12/chartex" xmlns:cx7="http://schemas.microsoft.com/office/drawing/2016/5/13/chartex" xmlns:cx8="http://schemas.microsoft.com/office/drawing/2016/5/14/chartex" xmlns:mc="http://schemas.openxmlformats.org/markup-compatibility/2006" xmlns:aink="http://schemas.microsoft.com/office/drawing/2016/ink" xmlns:am3d="http://schemas.microsoft.com/office/drawing/2017/model3d" xmlns:o="urn:schemas-microsoft-com:office:office" xmlns:oel="http://schemas.microsoft.com/office/2019/extlst" xmlns:r="http://schemas.openxmlformats.org/officeDocument/2006/relationships" xmlns:m="http://schemas.openxmlformats.org/officeDocument/2006/math" xmlns:v="urn:schemas-microsoft-com:vml" xmlns:wp14="http://schemas.microsoft.com/office/word/2010/wordprocessingDrawing" xmlns:wp="http://schemas.openxmlformats.org/drawingml/2006/wordprocessingDrawing" xmlns:w10="urn:schemas-microsoft-com:office:word" xmlns:w="http://schemas.openxmlformats.org/wordprocessingml/2006/main" xmlns:w14="http://schemas.microsoft.com/office/word/2010/wordml" xmlns:w15="http://schemas.microsoft.com/office/word/2012/wordml" xmlns:w16cex="http://schemas.microsoft.com/office/word/2018/wordml/cex" xmlns:w16cid="http://schemas.microsoft.com/office/word/2016/wordml/cid" xmlns:w16="http://schemas.microsoft.com/office/word/2018/wordml" xmlns:w16du="http://schemas.microsoft.com/office/word/2023/wordml/word16du" xmlns:w16sdtdh="http://schemas.microsoft.com/office/word/2020/wordml/sdtdatahash" xmlns:w16se="http://schemas.microsoft.com/office/word/2015/wordml/symex" xmlns:wpg="http://schemas.microsoft.com/office/word/2010/wordprocessingGroup" xmlns:wpi="http://schemas.microsoft.com/office/word/2010/wordprocessingInk" xmlns:wne="http://schemas.microsoft.com/office/word/2006/wordml" xmlns:wps="http://schemas.microsoft.com/office/word/2010/wordprocessingShape" mc:Ignorable="w14 w15 w16se w16cid w16 w16cex w16sdtdh w16du wp14">
+<w:hdr xmlns:wpc="http://schemas.microsoft.com/office/word/2010/wordprocessingCanvas" xmlns:cx="http://schemas.microsoft.com/office/drawing/2014/chartex" xmlns:cx1="http://schemas.microsoft.com/office/drawing/2015/9/8/chartex" xmlns:cx2="http://schemas.microsoft.com/office/drawing/2015/10/21/chartex" xmlns:cx3="http://schemas.microsoft.com/office/drawing/2016/5/9/chartex" xmlns:cx4="http://schemas.microsoft.com/office/drawing/2016/5/10/chartex" xmlns:cx5="http://schemas.microsoft.com/office/drawing/2016/5/11/chartex" xmlns:cx6="http://schemas.microsoft.com/office/drawing/2016/5/12/chartex" xmlns:cx7="http://schemas.microsoft.com/office/drawing/2016/5/13/chartex" xmlns:cx8="http://schemas.microsoft.com/office/drawing/2016/5/14/chartex" xmlns:mc="http://schemas.openxmlformats.org/markup-compatibility/2006" xmlns:aink="http://schemas.microsoft.com/office/drawing/2016/ink" xmlns:am3d="http://schemas.microsoft.com/office/drawing/2017/model3d" xmlns:o="urn:schemas-microsoft-com:office:office" xmlns:r="http://schemas.openxmlformats.org/officeDocument/2006/relationships" xmlns:m="http://schemas.openxmlformats.org/officeDocument/2006/math" xmlns:v="urn:schemas-microsoft-com:vml" xmlns:wp14="http://schemas.microsoft.com/office/word/2010/wordprocessingDrawing" xmlns:wp="http://schemas.openxmlformats.org/drawingml/2006/wordprocessingDrawing" xmlns:w10="urn:schemas-microsoft-com:office:word" xmlns:w="http://schemas.openxmlformats.org/wordprocessingml/2006/main" xmlns:w14="http://schemas.microsoft.com/office/word/2010/wordml" xmlns:w15="http://schemas.microsoft.com/office/word/2012/wordml" xmlns:w16cex="http://schemas.microsoft.com/office/word/2018/wordml/cex" xmlns:w16cid="http://schemas.microsoft.com/office/word/2016/wordml/cid" xmlns:w16="http://schemas.microsoft.com/office/word/2018/wordml" xmlns:w16sdtdh="http://schemas.microsoft.com/office/word/2020/wordml/sdtdatahash" xmlns:w16se="http://schemas.microsoft.com/office/word/2015/wordml/symex" xmlns:wpg="http://schemas.microsoft.com/office/word/2010/wordprocessingGroup" xmlns:wpi="http://schemas.microsoft.com/office/word/2010/wordprocessingInk" xmlns:wne="http://schemas.microsoft.com/office/word/2006/wordml" xmlns:wps="http://schemas.microsoft.com/office/word/2010/wordprocessingShape" mc:Ignorable="w14 w15 w16se w16cid w16 w16cex w16sdtdh wp14">
   <w:sdt>
     <w:sdtPr>
       <w:id w:val="-495726839"/>
@@ -822,7 +2303,7 @@
     <w:sdtContent>
       <w:p>
         <w:pPr>
-          <w:pStyle w:val="Encabezado"/>
+          <w:pStyle w:val="Header"/>
           <w:ind w:firstLine="0"/>
           <w:jc w:val="right"/>
         </w:pPr>
@@ -854,7 +2335,7 @@
 </file>
 
 <file path=word/header2.xml><?xml version="1.0" encoding="utf-8"?>
-<w:hdr xmlns:wpc="http://schemas.microsoft.com/office/word/2010/wordprocessingCanvas" xmlns:cx="http://schemas.microsoft.com/office/drawing/2014/chartex" xmlns:cx1="http://schemas.microsoft.com/office/drawing/2015/9/8/chartex" xmlns:cx2="http://schemas.microsoft.com/office/drawing/2015/10/21/chartex" xmlns:cx3="http://schemas.microsoft.com/office/drawing/2016/5/9/chartex" xmlns:cx4="http://schemas.microsoft.com/office/drawing/2016/5/10/chartex" xmlns:cx5="http://schemas.microsoft.com/office/drawing/2016/5/11/chartex" xmlns:cx6="http://schemas.microsoft.com/office/drawing/2016/5/12/chartex" xmlns:cx7="http://schemas.microsoft.com/office/drawing/2016/5/13/chartex" xmlns:cx8="http://schemas.microsoft.com/office/drawing/2016/5/14/chartex" xmlns:mc="http://schemas.openxmlformats.org/markup-compatibility/2006" xmlns:aink="http://schemas.microsoft.com/office/drawing/2016/ink" xmlns:am3d="http://schemas.microsoft.com/office/drawing/2017/model3d" xmlns:o="urn:schemas-microsoft-com:office:office" xmlns:oel="http://schemas.microsoft.com/office/2019/extlst" xmlns:r="http://schemas.openxmlformats.org/officeDocument/2006/relationships" xmlns:m="http://schemas.openxmlformats.org/officeDocument/2006/math" xmlns:v="urn:schemas-microsoft-com:vml" xmlns:wp14="http://schemas.microsoft.com/office/word/2010/wordprocessingDrawing" xmlns:wp="http://schemas.openxmlformats.org/drawingml/2006/wordprocessingDrawing" xmlns:w10="urn:schemas-microsoft-com:office:word" xmlns:w="http://schemas.openxmlformats.org/wordprocessingml/2006/main" xmlns:w14="http://schemas.microsoft.com/office/word/2010/wordml" xmlns:w15="http://schemas.microsoft.com/office/word/2012/wordml" xmlns:w16cex="http://schemas.microsoft.com/office/word/2018/wordml/cex" xmlns:w16cid="http://schemas.microsoft.com/office/word/2016/wordml/cid" xmlns:w16="http://schemas.microsoft.com/office/word/2018/wordml" xmlns:w16du="http://schemas.microsoft.com/office/word/2023/wordml/word16du" xmlns:w16sdtdh="http://schemas.microsoft.com/office/word/2020/wordml/sdtdatahash" xmlns:w16se="http://schemas.microsoft.com/office/word/2015/wordml/symex" xmlns:wpg="http://schemas.microsoft.com/office/word/2010/wordprocessingGroup" xmlns:wpi="http://schemas.microsoft.com/office/word/2010/wordprocessingInk" xmlns:wne="http://schemas.microsoft.com/office/word/2006/wordml" xmlns:wps="http://schemas.microsoft.com/office/word/2010/wordprocessingShape" mc:Ignorable="w14 w15 w16se w16cid w16 w16cex w16sdtdh w16du wp14">
+<w:hdr xmlns:wpc="http://schemas.microsoft.com/office/word/2010/wordprocessingCanvas" xmlns:cx="http://schemas.microsoft.com/office/drawing/2014/chartex" xmlns:cx1="http://schemas.microsoft.com/office/drawing/2015/9/8/chartex" xmlns:cx2="http://schemas.microsoft.com/office/drawing/2015/10/21/chartex" xmlns:cx3="http://schemas.microsoft.com/office/drawing/2016/5/9/chartex" xmlns:cx4="http://schemas.microsoft.com/office/drawing/2016/5/10/chartex" xmlns:cx5="http://schemas.microsoft.com/office/drawing/2016/5/11/chartex" xmlns:cx6="http://schemas.microsoft.com/office/drawing/2016/5/12/chartex" xmlns:cx7="http://schemas.microsoft.com/office/drawing/2016/5/13/chartex" xmlns:cx8="http://schemas.microsoft.com/office/drawing/2016/5/14/chartex" xmlns:mc="http://schemas.openxmlformats.org/markup-compatibility/2006" xmlns:aink="http://schemas.microsoft.com/office/drawing/2016/ink" xmlns:am3d="http://schemas.microsoft.com/office/drawing/2017/model3d" xmlns:o="urn:schemas-microsoft-com:office:office" xmlns:r="http://schemas.openxmlformats.org/officeDocument/2006/relationships" xmlns:m="http://schemas.openxmlformats.org/officeDocument/2006/math" xmlns:v="urn:schemas-microsoft-com:vml" xmlns:wp14="http://schemas.microsoft.com/office/word/2010/wordprocessingDrawing" xmlns:wp="http://schemas.openxmlformats.org/drawingml/2006/wordprocessingDrawing" xmlns:w10="urn:schemas-microsoft-com:office:word" xmlns:w="http://schemas.openxmlformats.org/wordprocessingml/2006/main" xmlns:w14="http://schemas.microsoft.com/office/word/2010/wordml" xmlns:w15="http://schemas.microsoft.com/office/word/2012/wordml" xmlns:w16cex="http://schemas.microsoft.com/office/word/2018/wordml/cex" xmlns:w16cid="http://schemas.microsoft.com/office/word/2016/wordml/cid" xmlns:w16="http://schemas.microsoft.com/office/word/2018/wordml" xmlns:w16sdtdh="http://schemas.microsoft.com/office/word/2020/wordml/sdtdatahash" xmlns:w16se="http://schemas.microsoft.com/office/word/2015/wordml/symex" xmlns:wpg="http://schemas.microsoft.com/office/word/2010/wordprocessingGroup" xmlns:wpi="http://schemas.microsoft.com/office/word/2010/wordprocessingInk" xmlns:wne="http://schemas.microsoft.com/office/word/2006/wordml" xmlns:wps="http://schemas.microsoft.com/office/word/2010/wordprocessingShape" mc:Ignorable="w14 w15 w16se w16cid w16 w16cex w16sdtdh wp14">
   <w:tbl>
     <w:tblPr>
       <w:tblW w:w="5000" w:type="pct"/>
@@ -909,7 +2390,7 @@
 </file>
 
 <file path=word/numbering.xml><?xml version="1.0" encoding="utf-8"?>
-<w:numbering xmlns:wpc="http://schemas.microsoft.com/office/word/2010/wordprocessingCanvas" xmlns:cx="http://schemas.microsoft.com/office/drawing/2014/chartex" xmlns:cx1="http://schemas.microsoft.com/office/drawing/2015/9/8/chartex" xmlns:cx2="http://schemas.microsoft.com/office/drawing/2015/10/21/chartex" xmlns:cx3="http://schemas.microsoft.com/office/drawing/2016/5/9/chartex" xmlns:cx4="http://schemas.microsoft.com/office/drawing/2016/5/10/chartex" xmlns:cx5="http://schemas.microsoft.com/office/drawing/2016/5/11/chartex" xmlns:cx6="http://schemas.microsoft.com/office/drawing/2016/5/12/chartex" xmlns:cx7="http://schemas.microsoft.com/office/drawing/2016/5/13/chartex" xmlns:cx8="http://schemas.microsoft.com/office/drawing/2016/5/14/chartex" xmlns:mc="http://schemas.openxmlformats.org/markup-compatibility/2006" xmlns:aink="http://schemas.microsoft.com/office/drawing/2016/ink" xmlns:am3d="http://schemas.microsoft.com/office/drawing/2017/model3d" xmlns:o="urn:schemas-microsoft-com:office:office" xmlns:oel="http://schemas.microsoft.com/office/2019/extlst" xmlns:r="http://schemas.openxmlformats.org/officeDocument/2006/relationships" xmlns:m="http://schemas.openxmlformats.org/officeDocument/2006/math" xmlns:v="urn:schemas-microsoft-com:vml" xmlns:wp14="http://schemas.microsoft.com/office/word/2010/wordprocessingDrawing" xmlns:wp="http://schemas.openxmlformats.org/drawingml/2006/wordprocessingDrawing" xmlns:w10="urn:schemas-microsoft-com:office:word" xmlns:w="http://schemas.openxmlformats.org/wordprocessingml/2006/main" xmlns:w14="http://schemas.microsoft.com/office/word/2010/wordml" xmlns:w15="http://schemas.microsoft.com/office/word/2012/wordml" xmlns:w16cex="http://schemas.microsoft.com/office/word/2018/wordml/cex" xmlns:w16cid="http://schemas.microsoft.com/office/word/2016/wordml/cid" xmlns:w16="http://schemas.microsoft.com/office/word/2018/wordml" xmlns:w16du="http://schemas.microsoft.com/office/word/2023/wordml/word16du" xmlns:w16sdtdh="http://schemas.microsoft.com/office/word/2020/wordml/sdtdatahash" xmlns:w16se="http://schemas.microsoft.com/office/word/2015/wordml/symex" xmlns:wpg="http://schemas.microsoft.com/office/word/2010/wordprocessingGroup" xmlns:wpi="http://schemas.microsoft.com/office/word/2010/wordprocessingInk" xmlns:wne="http://schemas.microsoft.com/office/word/2006/wordml" xmlns:wps="http://schemas.microsoft.com/office/word/2010/wordprocessingShape" mc:Ignorable="w14 w15 w16se w16cid w16 w16cex w16sdtdh w16du wp14">
+<w:numbering xmlns:wpc="http://schemas.microsoft.com/office/word/2010/wordprocessingCanvas" xmlns:cx="http://schemas.microsoft.com/office/drawing/2014/chartex" xmlns:cx1="http://schemas.microsoft.com/office/drawing/2015/9/8/chartex" xmlns:cx2="http://schemas.microsoft.com/office/drawing/2015/10/21/chartex" xmlns:cx3="http://schemas.microsoft.com/office/drawing/2016/5/9/chartex" xmlns:cx4="http://schemas.microsoft.com/office/drawing/2016/5/10/chartex" xmlns:cx5="http://schemas.microsoft.com/office/drawing/2016/5/11/chartex" xmlns:cx6="http://schemas.microsoft.com/office/drawing/2016/5/12/chartex" xmlns:cx7="http://schemas.microsoft.com/office/drawing/2016/5/13/chartex" xmlns:cx8="http://schemas.microsoft.com/office/drawing/2016/5/14/chartex" xmlns:mc="http://schemas.openxmlformats.org/markup-compatibility/2006" xmlns:aink="http://schemas.microsoft.com/office/drawing/2016/ink" xmlns:am3d="http://schemas.microsoft.com/office/drawing/2017/model3d" xmlns:o="urn:schemas-microsoft-com:office:office" xmlns:r="http://schemas.openxmlformats.org/officeDocument/2006/relationships" xmlns:m="http://schemas.openxmlformats.org/officeDocument/2006/math" xmlns:v="urn:schemas-microsoft-com:vml" xmlns:wp14="http://schemas.microsoft.com/office/word/2010/wordprocessingDrawing" xmlns:wp="http://schemas.openxmlformats.org/drawingml/2006/wordprocessingDrawing" xmlns:w10="urn:schemas-microsoft-com:office:word" xmlns:w="http://schemas.openxmlformats.org/wordprocessingml/2006/main" xmlns:w14="http://schemas.microsoft.com/office/word/2010/wordml" xmlns:w15="http://schemas.microsoft.com/office/word/2012/wordml" xmlns:w16cex="http://schemas.microsoft.com/office/word/2018/wordml/cex" xmlns:w16cid="http://schemas.microsoft.com/office/word/2016/wordml/cid" xmlns:w16="http://schemas.microsoft.com/office/word/2018/wordml" xmlns:w16sdtdh="http://schemas.microsoft.com/office/word/2020/wordml/sdtdatahash" xmlns:w16se="http://schemas.microsoft.com/office/word/2015/wordml/symex" xmlns:wpg="http://schemas.microsoft.com/office/word/2010/wordprocessingGroup" xmlns:wpi="http://schemas.microsoft.com/office/word/2010/wordprocessingInk" xmlns:wne="http://schemas.microsoft.com/office/word/2006/wordml" xmlns:wps="http://schemas.microsoft.com/office/word/2010/wordprocessingShape" mc:Ignorable="w14 w15 w16se w16cid w16 w16cex w16sdtdh wp14">
   <w:abstractNum w:abstractNumId="0" w15:restartNumberingAfterBreak="0">
     <w:nsid w:val="0DCA25E3"/>
     <w:multiLevelType w:val="multilevel"/>
@@ -946,7 +2427,7 @@
         <w:sz w:val="20"/>
       </w:rPr>
     </w:lvl>
-    <w:lvl w:ilvl="2" w:tentative="1">
+    <w:lvl w:ilvl="2">
       <w:start w:val="1"/>
       <w:numFmt w:val="bullet"/>
       <w:lvlText w:val=""/>
@@ -1060,6 +2541,95 @@
     </w:lvl>
   </w:abstractNum>
   <w:abstractNum w:abstractNumId="1" w15:restartNumberingAfterBreak="0">
+    <w:nsid w:val="400C3FB8"/>
+    <w:multiLevelType w:val="hybridMultilevel"/>
+    <w:tmpl w:val="B80E904A"/>
+    <w:lvl w:ilvl="0" w:tplc="B1A6D398">
+      <w:start w:val="1"/>
+      <w:numFmt w:val="decimal"/>
+      <w:lvlText w:val="%1."/>
+      <w:lvlJc w:val="left"/>
+      <w:pPr>
+        <w:ind w:left="1080" w:hanging="360"/>
+      </w:pPr>
+      <w:rPr>
+        <w:rFonts w:hint="default"/>
+      </w:rPr>
+    </w:lvl>
+    <w:lvl w:ilvl="1" w:tplc="240A0019" w:tentative="1">
+      <w:start w:val="1"/>
+      <w:numFmt w:val="lowerLetter"/>
+      <w:lvlText w:val="%2."/>
+      <w:lvlJc w:val="left"/>
+      <w:pPr>
+        <w:ind w:left="1800" w:hanging="360"/>
+      </w:pPr>
+    </w:lvl>
+    <w:lvl w:ilvl="2" w:tplc="240A001B" w:tentative="1">
+      <w:start w:val="1"/>
+      <w:numFmt w:val="lowerRoman"/>
+      <w:lvlText w:val="%3."/>
+      <w:lvlJc w:val="right"/>
+      <w:pPr>
+        <w:ind w:left="2520" w:hanging="180"/>
+      </w:pPr>
+    </w:lvl>
+    <w:lvl w:ilvl="3" w:tplc="240A000F" w:tentative="1">
+      <w:start w:val="1"/>
+      <w:numFmt w:val="decimal"/>
+      <w:lvlText w:val="%4."/>
+      <w:lvlJc w:val="left"/>
+      <w:pPr>
+        <w:ind w:left="3240" w:hanging="360"/>
+      </w:pPr>
+    </w:lvl>
+    <w:lvl w:ilvl="4" w:tplc="240A0019" w:tentative="1">
+      <w:start w:val="1"/>
+      <w:numFmt w:val="lowerLetter"/>
+      <w:lvlText w:val="%5."/>
+      <w:lvlJc w:val="left"/>
+      <w:pPr>
+        <w:ind w:left="3960" w:hanging="360"/>
+      </w:pPr>
+    </w:lvl>
+    <w:lvl w:ilvl="5" w:tplc="240A001B" w:tentative="1">
+      <w:start w:val="1"/>
+      <w:numFmt w:val="lowerRoman"/>
+      <w:lvlText w:val="%6."/>
+      <w:lvlJc w:val="right"/>
+      <w:pPr>
+        <w:ind w:left="4680" w:hanging="180"/>
+      </w:pPr>
+    </w:lvl>
+    <w:lvl w:ilvl="6" w:tplc="240A000F" w:tentative="1">
+      <w:start w:val="1"/>
+      <w:numFmt w:val="decimal"/>
+      <w:lvlText w:val="%7."/>
+      <w:lvlJc w:val="left"/>
+      <w:pPr>
+        <w:ind w:left="5400" w:hanging="360"/>
+      </w:pPr>
+    </w:lvl>
+    <w:lvl w:ilvl="7" w:tplc="240A0019" w:tentative="1">
+      <w:start w:val="1"/>
+      <w:numFmt w:val="lowerLetter"/>
+      <w:lvlText w:val="%8."/>
+      <w:lvlJc w:val="left"/>
+      <w:pPr>
+        <w:ind w:left="6120" w:hanging="360"/>
+      </w:pPr>
+    </w:lvl>
+    <w:lvl w:ilvl="8" w:tplc="240A001B" w:tentative="1">
+      <w:start w:val="1"/>
+      <w:numFmt w:val="lowerRoman"/>
+      <w:lvlText w:val="%9."/>
+      <w:lvlJc w:val="right"/>
+      <w:pPr>
+        <w:ind w:left="6840" w:hanging="180"/>
+      </w:pPr>
+    </w:lvl>
+  </w:abstractNum>
+  <w:abstractNum w:abstractNumId="2" w15:restartNumberingAfterBreak="0">
     <w:nsid w:val="4A9503B6"/>
     <w:multiLevelType w:val="hybridMultilevel"/>
     <w:tmpl w:val="222E7FA4"/>
@@ -1172,7 +2742,7 @@
       </w:rPr>
     </w:lvl>
   </w:abstractNum>
-  <w:abstractNum w:abstractNumId="2" w15:restartNumberingAfterBreak="0">
+  <w:abstractNum w:abstractNumId="3" w15:restartNumberingAfterBreak="0">
     <w:nsid w:val="51C24C3E"/>
     <w:multiLevelType w:val="multilevel"/>
     <w:tmpl w:val="5922CE80"/>
@@ -1289,7 +2859,7 @@
       </w:pPr>
     </w:lvl>
   </w:abstractNum>
-  <w:abstractNum w:abstractNumId="3" w15:restartNumberingAfterBreak="0">
+  <w:abstractNum w:abstractNumId="4" w15:restartNumberingAfterBreak="0">
     <w:nsid w:val="5E744FAE"/>
     <w:multiLevelType w:val="multilevel"/>
     <w:tmpl w:val="F3521F74"/>
@@ -1438,7 +3008,7 @@
       </w:rPr>
     </w:lvl>
   </w:abstractNum>
-  <w:abstractNum w:abstractNumId="4" w15:restartNumberingAfterBreak="0">
+  <w:abstractNum w:abstractNumId="5" w15:restartNumberingAfterBreak="0">
     <w:nsid w:val="7AE325E0"/>
     <w:multiLevelType w:val="hybridMultilevel"/>
     <w:tmpl w:val="F4ACEEC2"/>
@@ -1551,7 +3121,7 @@
       </w:rPr>
     </w:lvl>
   </w:abstractNum>
-  <w:abstractNum w:abstractNumId="5" w15:restartNumberingAfterBreak="0">
+  <w:abstractNum w:abstractNumId="6" w15:restartNumberingAfterBreak="0">
     <w:nsid w:val="7CFE724A"/>
     <w:multiLevelType w:val="multilevel"/>
     <w:tmpl w:val="93D4C392"/>
@@ -1700,29 +3270,241 @@
       </w:rPr>
     </w:lvl>
   </w:abstractNum>
-  <w:num w:numId="1" w16cid:durableId="733312320">
+  <w:abstractNum w:abstractNumId="7" w15:restartNumberingAfterBreak="0">
+    <w:nsid w:val="7E0E2F68"/>
+    <w:multiLevelType w:val="hybridMultilevel"/>
+    <w:tmpl w:val="FDBA5CEE"/>
+    <w:lvl w:ilvl="0" w:tplc="7E32C616">
+      <w:start w:val="1"/>
+      <w:numFmt w:val="decimal"/>
+      <w:lvlText w:val="%1."/>
+      <w:lvlJc w:val="left"/>
+      <w:pPr>
+        <w:ind w:left="786" w:hanging="360"/>
+      </w:pPr>
+      <w:rPr>
+        <w:rFonts w:hint="default"/>
+        <w:b/>
+        <w:bCs/>
+      </w:rPr>
+    </w:lvl>
+    <w:lvl w:ilvl="1" w:tplc="240A0019" w:tentative="1">
+      <w:start w:val="1"/>
+      <w:numFmt w:val="lowerLetter"/>
+      <w:lvlText w:val="%2."/>
+      <w:lvlJc w:val="left"/>
+      <w:pPr>
+        <w:ind w:left="1800" w:hanging="360"/>
+      </w:pPr>
+    </w:lvl>
+    <w:lvl w:ilvl="2" w:tplc="240A001B" w:tentative="1">
+      <w:start w:val="1"/>
+      <w:numFmt w:val="lowerRoman"/>
+      <w:lvlText w:val="%3."/>
+      <w:lvlJc w:val="right"/>
+      <w:pPr>
+        <w:ind w:left="2520" w:hanging="180"/>
+      </w:pPr>
+    </w:lvl>
+    <w:lvl w:ilvl="3" w:tplc="240A000F" w:tentative="1">
+      <w:start w:val="1"/>
+      <w:numFmt w:val="decimal"/>
+      <w:lvlText w:val="%4."/>
+      <w:lvlJc w:val="left"/>
+      <w:pPr>
+        <w:ind w:left="3240" w:hanging="360"/>
+      </w:pPr>
+    </w:lvl>
+    <w:lvl w:ilvl="4" w:tplc="240A0019" w:tentative="1">
+      <w:start w:val="1"/>
+      <w:numFmt w:val="lowerLetter"/>
+      <w:lvlText w:val="%5."/>
+      <w:lvlJc w:val="left"/>
+      <w:pPr>
+        <w:ind w:left="3960" w:hanging="360"/>
+      </w:pPr>
+    </w:lvl>
+    <w:lvl w:ilvl="5" w:tplc="240A001B" w:tentative="1">
+      <w:start w:val="1"/>
+      <w:numFmt w:val="lowerRoman"/>
+      <w:lvlText w:val="%6."/>
+      <w:lvlJc w:val="right"/>
+      <w:pPr>
+        <w:ind w:left="4680" w:hanging="180"/>
+      </w:pPr>
+    </w:lvl>
+    <w:lvl w:ilvl="6" w:tplc="240A000F" w:tentative="1">
+      <w:start w:val="1"/>
+      <w:numFmt w:val="decimal"/>
+      <w:lvlText w:val="%7."/>
+      <w:lvlJc w:val="left"/>
+      <w:pPr>
+        <w:ind w:left="5400" w:hanging="360"/>
+      </w:pPr>
+    </w:lvl>
+    <w:lvl w:ilvl="7" w:tplc="240A0019" w:tentative="1">
+      <w:start w:val="1"/>
+      <w:numFmt w:val="lowerLetter"/>
+      <w:lvlText w:val="%8."/>
+      <w:lvlJc w:val="left"/>
+      <w:pPr>
+        <w:ind w:left="6120" w:hanging="360"/>
+      </w:pPr>
+    </w:lvl>
+    <w:lvl w:ilvl="8" w:tplc="240A001B" w:tentative="1">
+      <w:start w:val="1"/>
+      <w:numFmt w:val="lowerRoman"/>
+      <w:lvlText w:val="%9."/>
+      <w:lvlJc w:val="right"/>
+      <w:pPr>
+        <w:ind w:left="6840" w:hanging="180"/>
+      </w:pPr>
+    </w:lvl>
+  </w:abstractNum>
+  <w:abstractNum w:abstractNumId="8" w15:restartNumberingAfterBreak="0">
+    <w:nsid w:val="7EC10929"/>
+    <w:multiLevelType w:val="hybridMultilevel"/>
+    <w:tmpl w:val="28D4A918"/>
+    <w:lvl w:ilvl="0" w:tplc="5EF676C6">
+      <w:numFmt w:val="bullet"/>
+      <w:lvlText w:val=""/>
+      <w:lvlJc w:val="left"/>
+      <w:pPr>
+        <w:ind w:left="1080" w:hanging="360"/>
+      </w:pPr>
+      <w:rPr>
+        <w:rFonts w:ascii="Symbol" w:eastAsia="Times New Roman" w:hAnsi="Symbol" w:cstheme="minorHAnsi" w:hint="default"/>
+      </w:rPr>
+    </w:lvl>
+    <w:lvl w:ilvl="1" w:tplc="240A0003" w:tentative="1">
+      <w:start w:val="1"/>
+      <w:numFmt w:val="bullet"/>
+      <w:lvlText w:val="o"/>
+      <w:lvlJc w:val="left"/>
+      <w:pPr>
+        <w:ind w:left="1800" w:hanging="360"/>
+      </w:pPr>
+      <w:rPr>
+        <w:rFonts w:ascii="Courier New" w:hAnsi="Courier New" w:cs="Courier New" w:hint="default"/>
+      </w:rPr>
+    </w:lvl>
+    <w:lvl w:ilvl="2" w:tplc="240A0005" w:tentative="1">
+      <w:start w:val="1"/>
+      <w:numFmt w:val="bullet"/>
+      <w:lvlText w:val=""/>
+      <w:lvlJc w:val="left"/>
+      <w:pPr>
+        <w:ind w:left="2520" w:hanging="360"/>
+      </w:pPr>
+      <w:rPr>
+        <w:rFonts w:ascii="Wingdings" w:hAnsi="Wingdings" w:hint="default"/>
+      </w:rPr>
+    </w:lvl>
+    <w:lvl w:ilvl="3" w:tplc="240A0001" w:tentative="1">
+      <w:start w:val="1"/>
+      <w:numFmt w:val="bullet"/>
+      <w:lvlText w:val=""/>
+      <w:lvlJc w:val="left"/>
+      <w:pPr>
+        <w:ind w:left="3240" w:hanging="360"/>
+      </w:pPr>
+      <w:rPr>
+        <w:rFonts w:ascii="Symbol" w:hAnsi="Symbol" w:hint="default"/>
+      </w:rPr>
+    </w:lvl>
+    <w:lvl w:ilvl="4" w:tplc="240A0003" w:tentative="1">
+      <w:start w:val="1"/>
+      <w:numFmt w:val="bullet"/>
+      <w:lvlText w:val="o"/>
+      <w:lvlJc w:val="left"/>
+      <w:pPr>
+        <w:ind w:left="3960" w:hanging="360"/>
+      </w:pPr>
+      <w:rPr>
+        <w:rFonts w:ascii="Courier New" w:hAnsi="Courier New" w:cs="Courier New" w:hint="default"/>
+      </w:rPr>
+    </w:lvl>
+    <w:lvl w:ilvl="5" w:tplc="240A0005" w:tentative="1">
+      <w:start w:val="1"/>
+      <w:numFmt w:val="bullet"/>
+      <w:lvlText w:val=""/>
+      <w:lvlJc w:val="left"/>
+      <w:pPr>
+        <w:ind w:left="4680" w:hanging="360"/>
+      </w:pPr>
+      <w:rPr>
+        <w:rFonts w:ascii="Wingdings" w:hAnsi="Wingdings" w:hint="default"/>
+      </w:rPr>
+    </w:lvl>
+    <w:lvl w:ilvl="6" w:tplc="240A0001" w:tentative="1">
+      <w:start w:val="1"/>
+      <w:numFmt w:val="bullet"/>
+      <w:lvlText w:val=""/>
+      <w:lvlJc w:val="left"/>
+      <w:pPr>
+        <w:ind w:left="5400" w:hanging="360"/>
+      </w:pPr>
+      <w:rPr>
+        <w:rFonts w:ascii="Symbol" w:hAnsi="Symbol" w:hint="default"/>
+      </w:rPr>
+    </w:lvl>
+    <w:lvl w:ilvl="7" w:tplc="240A0003" w:tentative="1">
+      <w:start w:val="1"/>
+      <w:numFmt w:val="bullet"/>
+      <w:lvlText w:val="o"/>
+      <w:lvlJc w:val="left"/>
+      <w:pPr>
+        <w:ind w:left="6120" w:hanging="360"/>
+      </w:pPr>
+      <w:rPr>
+        <w:rFonts w:ascii="Courier New" w:hAnsi="Courier New" w:cs="Courier New" w:hint="default"/>
+      </w:rPr>
+    </w:lvl>
+    <w:lvl w:ilvl="8" w:tplc="240A0005" w:tentative="1">
+      <w:start w:val="1"/>
+      <w:numFmt w:val="bullet"/>
+      <w:lvlText w:val=""/>
+      <w:lvlJc w:val="left"/>
+      <w:pPr>
+        <w:ind w:left="6840" w:hanging="360"/>
+      </w:pPr>
+      <w:rPr>
+        <w:rFonts w:ascii="Wingdings" w:hAnsi="Wingdings" w:hint="default"/>
+      </w:rPr>
+    </w:lvl>
+  </w:abstractNum>
+  <w:num w:numId="1">
+    <w:abstractNumId w:val="5"/>
+  </w:num>
+  <w:num w:numId="2">
+    <w:abstractNumId w:val="3"/>
+  </w:num>
+  <w:num w:numId="3">
+    <w:abstractNumId w:val="0"/>
+  </w:num>
+  <w:num w:numId="4">
+    <w:abstractNumId w:val="2"/>
+  </w:num>
+  <w:num w:numId="5">
     <w:abstractNumId w:val="4"/>
   </w:num>
-  <w:num w:numId="2" w16cid:durableId="1193032113">
-    <w:abstractNumId w:val="2"/>
+  <w:num w:numId="6">
+    <w:abstractNumId w:val="6"/>
   </w:num>
-  <w:num w:numId="3" w16cid:durableId="532039301">
-    <w:abstractNumId w:val="0"/>
+  <w:num w:numId="7">
+    <w:abstractNumId w:val="8"/>
   </w:num>
-  <w:num w:numId="4" w16cid:durableId="1982928148">
+  <w:num w:numId="8">
+    <w:abstractNumId w:val="7"/>
+  </w:num>
+  <w:num w:numId="9">
     <w:abstractNumId w:val="1"/>
-  </w:num>
-  <w:num w:numId="5" w16cid:durableId="128517449">
-    <w:abstractNumId w:val="3"/>
-  </w:num>
-  <w:num w:numId="6" w16cid:durableId="641732758">
-    <w:abstractNumId w:val="5"/>
   </w:num>
 </w:numbering>
 </file>
 
 <file path=word/styles.xml><?xml version="1.0" encoding="utf-8"?>
-<w:styles xmlns:mc="http://schemas.openxmlformats.org/markup-compatibility/2006" xmlns:r="http://schemas.openxmlformats.org/officeDocument/2006/relationships" xmlns:w="http://schemas.openxmlformats.org/wordprocessingml/2006/main" xmlns:w14="http://schemas.microsoft.com/office/word/2010/wordml" xmlns:w15="http://schemas.microsoft.com/office/word/2012/wordml" xmlns:w16cex="http://schemas.microsoft.com/office/word/2018/wordml/cex" xmlns:w16cid="http://schemas.microsoft.com/office/word/2016/wordml/cid" xmlns:w16="http://schemas.microsoft.com/office/word/2018/wordml" xmlns:w16du="http://schemas.microsoft.com/office/word/2023/wordml/word16du" xmlns:w16sdtdh="http://schemas.microsoft.com/office/word/2020/wordml/sdtdatahash" xmlns:w16se="http://schemas.microsoft.com/office/word/2015/wordml/symex" mc:Ignorable="w14 w15 w16se w16cid w16 w16cex w16sdtdh w16du">
+<w:styles xmlns:mc="http://schemas.openxmlformats.org/markup-compatibility/2006" xmlns:r="http://schemas.openxmlformats.org/officeDocument/2006/relationships" xmlns:w="http://schemas.openxmlformats.org/wordprocessingml/2006/main" xmlns:w14="http://schemas.microsoft.com/office/word/2010/wordml" xmlns:w15="http://schemas.microsoft.com/office/word/2012/wordml" xmlns:w16cex="http://schemas.microsoft.com/office/word/2018/wordml/cex" xmlns:w16cid="http://schemas.microsoft.com/office/word/2016/wordml/cid" xmlns:w16="http://schemas.microsoft.com/office/word/2018/wordml" xmlns:w16sdtdh="http://schemas.microsoft.com/office/word/2020/wordml/sdtdatahash" xmlns:w16se="http://schemas.microsoft.com/office/word/2015/wordml/symex" mc:Ignorable="w14 w15 w16se w16cid w16 w16cex w16sdtdh">
   <w:docDefaults>
     <w:rPrDefault>
       <w:rPr>
@@ -2117,11 +3899,11 @@
       <w:szCs w:val="22"/>
     </w:rPr>
   </w:style>
-  <w:style w:type="paragraph" w:styleId="Ttulo1">
+  <w:style w:type="paragraph" w:styleId="Heading1">
     <w:name w:val="heading 1"/>
     <w:basedOn w:val="Normal"/>
     <w:next w:val="Normal"/>
-    <w:link w:val="Ttulo1Car"/>
+    <w:link w:val="Heading1Char"/>
     <w:qFormat/>
     <w:rsid w:val="00CB541C"/>
     <w:pPr>
@@ -2133,11 +3915,11 @@
       <w:b/>
     </w:rPr>
   </w:style>
-  <w:style w:type="paragraph" w:styleId="Ttulo2">
+  <w:style w:type="paragraph" w:styleId="Heading2">
     <w:name w:val="heading 2"/>
     <w:basedOn w:val="Normal"/>
     <w:next w:val="Normal"/>
-    <w:link w:val="Ttulo2Car"/>
+    <w:link w:val="Heading2Char"/>
     <w:unhideWhenUsed/>
     <w:qFormat/>
     <w:rsid w:val="00CB541C"/>
@@ -2153,11 +3935,11 @@
       <w:bCs/>
     </w:rPr>
   </w:style>
-  <w:style w:type="paragraph" w:styleId="Ttulo3">
+  <w:style w:type="paragraph" w:styleId="Heading3">
     <w:name w:val="heading 3"/>
     <w:basedOn w:val="Normal"/>
     <w:next w:val="Normal"/>
-    <w:link w:val="Ttulo3Car"/>
+    <w:link w:val="Heading3Char"/>
     <w:unhideWhenUsed/>
     <w:qFormat/>
     <w:rsid w:val="00CB541C"/>
@@ -2176,11 +3958,11 @@
       <w:color w:val="1F3763" w:themeColor="accent1" w:themeShade="7F"/>
     </w:rPr>
   </w:style>
-  <w:style w:type="paragraph" w:styleId="Ttulo4">
+  <w:style w:type="paragraph" w:styleId="Heading4">
     <w:name w:val="heading 4"/>
-    <w:basedOn w:val="Ttulo3"/>
+    <w:basedOn w:val="Heading3"/>
     <w:next w:val="Normal"/>
-    <w:link w:val="Ttulo4Car"/>
+    <w:link w:val="Heading4Char"/>
     <w:unhideWhenUsed/>
     <w:qFormat/>
     <w:rsid w:val="00CB541C"/>
@@ -2193,11 +3975,11 @@
       <w:iCs w:val="0"/>
     </w:rPr>
   </w:style>
-  <w:style w:type="paragraph" w:styleId="Ttulo5">
+  <w:style w:type="paragraph" w:styleId="Heading5">
     <w:name w:val="heading 5"/>
-    <w:basedOn w:val="Ttulo4"/>
+    <w:basedOn w:val="Heading4"/>
     <w:next w:val="Normal"/>
-    <w:link w:val="Ttulo5Car"/>
+    <w:link w:val="Heading5Char"/>
     <w:unhideWhenUsed/>
     <w:qFormat/>
     <w:rsid w:val="00CB541C"/>
@@ -2209,13 +3991,12 @@
       <w:iCs/>
     </w:rPr>
   </w:style>
-  <w:style w:type="character" w:default="1" w:styleId="Fuentedeprrafopredeter">
+  <w:style w:type="character" w:default="1" w:styleId="DefaultParagraphFont">
     <w:name w:val="Default Paragraph Font"/>
     <w:uiPriority w:val="1"/>
-    <w:semiHidden/>
     <w:unhideWhenUsed/>
   </w:style>
-  <w:style w:type="table" w:default="1" w:styleId="Tablanormal">
+  <w:style w:type="table" w:default="1" w:styleId="TableNormal">
     <w:name w:val="Normal Table"/>
     <w:uiPriority w:val="99"/>
     <w:semiHidden/>
@@ -2230,7 +4011,7 @@
       </w:tblCellMar>
     </w:tblPr>
   </w:style>
-  <w:style w:type="numbering" w:default="1" w:styleId="Sinlista">
+  <w:style w:type="numbering" w:default="1" w:styleId="NoList">
     <w:name w:val="No List"/>
     <w:uiPriority w:val="99"/>
     <w:semiHidden/>
@@ -2238,49 +4019,49 @@
   </w:style>
   <w:style w:type="character" w:customStyle="1" w:styleId="citation">
     <w:name w:val="citation"/>
-    <w:basedOn w:val="Fuentedeprrafopredeter"/>
+    <w:basedOn w:val="DefaultParagraphFont"/>
   </w:style>
   <w:style w:type="character" w:customStyle="1" w:styleId="Contrib">
     <w:name w:val="Contrib"/>
-    <w:basedOn w:val="Fuentedeprrafopredeter"/>
+    <w:basedOn w:val="DefaultParagraphFont"/>
   </w:style>
   <w:style w:type="character" w:customStyle="1" w:styleId="personal-comm">
     <w:name w:val="personal-comm"/>
-    <w:basedOn w:val="Fuentedeprrafopredeter"/>
+    <w:basedOn w:val="DefaultParagraphFont"/>
   </w:style>
   <w:style w:type="character" w:customStyle="1" w:styleId="ReferenceBody">
     <w:name w:val="ReferenceBody"/>
-    <w:basedOn w:val="Fuentedeprrafopredeter"/>
+    <w:basedOn w:val="DefaultParagraphFont"/>
   </w:style>
   <w:style w:type="character" w:customStyle="1" w:styleId="ContribSection">
     <w:name w:val="ContribSection"/>
-    <w:basedOn w:val="Fuentedeprrafopredeter"/>
+    <w:basedOn w:val="DefaultParagraphFont"/>
   </w:style>
   <w:style w:type="character" w:customStyle="1" w:styleId="PrimaryContribGroup">
     <w:name w:val="PrimaryContribGroup"/>
-    <w:basedOn w:val="Fuentedeprrafopredeter"/>
+    <w:basedOn w:val="DefaultParagraphFont"/>
   </w:style>
   <w:style w:type="character" w:customStyle="1" w:styleId="Person">
     <w:name w:val="Person"/>
-    <w:basedOn w:val="Fuentedeprrafopredeter"/>
+    <w:basedOn w:val="DefaultParagraphFont"/>
   </w:style>
   <w:style w:type="character" w:customStyle="1" w:styleId="Surname">
     <w:name w:val="Surname"/>
-    <w:basedOn w:val="Fuentedeprrafopredeter"/>
+    <w:basedOn w:val="DefaultParagraphFont"/>
   </w:style>
   <w:style w:type="character" w:customStyle="1" w:styleId="Initials">
     <w:name w:val="Initials"/>
-    <w:basedOn w:val="Fuentedeprrafopredeter"/>
+    <w:basedOn w:val="DefaultParagraphFont"/>
   </w:style>
   <w:style w:type="character" w:customStyle="1" w:styleId="DateSection">
     <w:name w:val="DateSection"/>
-    <w:basedOn w:val="Fuentedeprrafopredeter"/>
+    <w:basedOn w:val="DefaultParagraphFont"/>
   </w:style>
   <w:style w:type="character" w:customStyle="1" w:styleId="PublicationDate">
     <w:name w:val="PublicationDate"/>
-    <w:basedOn w:val="Fuentedeprrafopredeter"/>
-  </w:style>
-  <w:style w:type="paragraph" w:styleId="Fecha">
+    <w:basedOn w:val="DefaultParagraphFont"/>
+  </w:style>
+  <w:style w:type="paragraph" w:styleId="Date">
     <w:name w:val="Date"/>
     <w:basedOn w:val="Normal"/>
     <w:next w:val="Normal"/>
@@ -2288,17 +4069,17 @@
   </w:style>
   <w:style w:type="character" w:customStyle="1" w:styleId="DateCharacter">
     <w:name w:val="Date Character"/>
-    <w:basedOn w:val="Fuentedeprrafopredeter"/>
+    <w:basedOn w:val="DefaultParagraphFont"/>
   </w:style>
   <w:style w:type="character" w:customStyle="1" w:styleId="Year">
     <w:name w:val="Year"/>
-    <w:basedOn w:val="Fuentedeprrafopredeter"/>
+    <w:basedOn w:val="DefaultParagraphFont"/>
   </w:style>
   <w:style w:type="character" w:customStyle="1" w:styleId="TitleSection">
     <w:name w:val="TitleSection"/>
-    <w:basedOn w:val="Fuentedeprrafopredeter"/>
-  </w:style>
-  <w:style w:type="paragraph" w:styleId="Ttulo">
+    <w:basedOn w:val="DefaultParagraphFont"/>
+  </w:style>
+  <w:style w:type="paragraph" w:styleId="Title">
     <w:name w:val="Title"/>
     <w:basedOn w:val="Normal"/>
     <w:qFormat/>
@@ -2312,11 +4093,11 @@
   </w:style>
   <w:style w:type="character" w:customStyle="1" w:styleId="TitleCharacter">
     <w:name w:val="Title Character"/>
-    <w:basedOn w:val="Fuentedeprrafopredeter"/>
+    <w:basedOn w:val="DefaultParagraphFont"/>
   </w:style>
   <w:style w:type="character" w:customStyle="1" w:styleId="ReferenceBodyStyledTitle">
     <w:name w:val="ReferenceBody_StyledTitle"/>
-    <w:basedOn w:val="Fuentedeprrafopredeter"/>
+    <w:basedOn w:val="DefaultParagraphFont"/>
     <w:rPr>
       <w:i/>
       <w:iCs/>
@@ -2324,27 +4105,27 @@
   </w:style>
   <w:style w:type="character" w:customStyle="1" w:styleId="TitleName">
     <w:name w:val="TitleName"/>
-    <w:basedOn w:val="Fuentedeprrafopredeter"/>
+    <w:basedOn w:val="DefaultParagraphFont"/>
   </w:style>
   <w:style w:type="character" w:customStyle="1" w:styleId="SourceSection">
     <w:name w:val="SourceSection"/>
-    <w:basedOn w:val="Fuentedeprrafopredeter"/>
+    <w:basedOn w:val="DefaultParagraphFont"/>
   </w:style>
   <w:style w:type="character" w:customStyle="1" w:styleId="Publisher">
     <w:name w:val="Publisher"/>
-    <w:basedOn w:val="Fuentedeprrafopredeter"/>
+    <w:basedOn w:val="DefaultParagraphFont"/>
   </w:style>
   <w:style w:type="character" w:customStyle="1" w:styleId="PublisherLocation">
     <w:name w:val="PublisherLocation"/>
-    <w:basedOn w:val="Fuentedeprrafopredeter"/>
+    <w:basedOn w:val="DefaultParagraphFont"/>
   </w:style>
   <w:style w:type="character" w:customStyle="1" w:styleId="PublisherName">
     <w:name w:val="PublisherName"/>
-    <w:basedOn w:val="Fuentedeprrafopredeter"/>
+    <w:basedOn w:val="DefaultParagraphFont"/>
   </w:style>
   <w:style w:type="character" w:customStyle="1" w:styleId="ReferenceBodyStyledText">
     <w:name w:val="ReferenceBody_StyledText"/>
-    <w:basedOn w:val="Fuentedeprrafopredeter"/>
+    <w:basedOn w:val="DefaultParagraphFont"/>
     <w:rPr>
       <w:i/>
       <w:iCs/>
@@ -2352,11 +4133,11 @@
   </w:style>
   <w:style w:type="character" w:customStyle="1" w:styleId="Series">
     <w:name w:val="Series"/>
-    <w:basedOn w:val="Fuentedeprrafopredeter"/>
+    <w:basedOn w:val="DefaultParagraphFont"/>
   </w:style>
   <w:style w:type="character" w:customStyle="1" w:styleId="ReferenceBodyStyledVolume">
     <w:name w:val="ReferenceBody_StyledVolume"/>
-    <w:basedOn w:val="Fuentedeprrafopredeter"/>
+    <w:basedOn w:val="DefaultParagraphFont"/>
     <w:rPr>
       <w:i/>
       <w:iCs/>
@@ -2364,75 +4145,75 @@
   </w:style>
   <w:style w:type="character" w:customStyle="1" w:styleId="Volume">
     <w:name w:val="Volume"/>
-    <w:basedOn w:val="Fuentedeprrafopredeter"/>
+    <w:basedOn w:val="DefaultParagraphFont"/>
   </w:style>
   <w:style w:type="character" w:customStyle="1" w:styleId="Pagination">
     <w:name w:val="Pagination"/>
-    <w:basedOn w:val="Fuentedeprrafopredeter"/>
+    <w:basedOn w:val="DefaultParagraphFont"/>
   </w:style>
   <w:style w:type="character" w:customStyle="1" w:styleId="FirstPage">
     <w:name w:val="FirstPage"/>
-    <w:basedOn w:val="Fuentedeprrafopredeter"/>
+    <w:basedOn w:val="DefaultParagraphFont"/>
   </w:style>
   <w:style w:type="character" w:customStyle="1" w:styleId="LastPage">
     <w:name w:val="LastPage"/>
-    <w:basedOn w:val="Fuentedeprrafopredeter"/>
+    <w:basedOn w:val="DefaultParagraphFont"/>
   </w:style>
   <w:style w:type="character" w:customStyle="1" w:styleId="SourceLocation">
     <w:name w:val="SourceLocation"/>
-    <w:basedOn w:val="Fuentedeprrafopredeter"/>
+    <w:basedOn w:val="DefaultParagraphFont"/>
   </w:style>
   <w:style w:type="character" w:customStyle="1" w:styleId="Doi">
     <w:name w:val="Doi"/>
-    <w:basedOn w:val="Fuentedeprrafopredeter"/>
+    <w:basedOn w:val="DefaultParagraphFont"/>
   </w:style>
   <w:style w:type="character" w:customStyle="1" w:styleId="Collab">
     <w:name w:val="Collab"/>
-    <w:basedOn w:val="Fuentedeprrafopredeter"/>
+    <w:basedOn w:val="DefaultParagraphFont"/>
   </w:style>
   <w:style w:type="character" w:customStyle="1" w:styleId="Url">
     <w:name w:val="Url"/>
-    <w:basedOn w:val="Fuentedeprrafopredeter"/>
+    <w:basedOn w:val="DefaultParagraphFont"/>
   </w:style>
   <w:style w:type="character" w:customStyle="1" w:styleId="ContribHandle">
     <w:name w:val="ContribHandle"/>
-    <w:basedOn w:val="Fuentedeprrafopredeter"/>
+    <w:basedOn w:val="DefaultParagraphFont"/>
   </w:style>
   <w:style w:type="character" w:customStyle="1" w:styleId="Month">
     <w:name w:val="Month"/>
-    <w:basedOn w:val="Fuentedeprrafopredeter"/>
+    <w:basedOn w:val="DefaultParagraphFont"/>
   </w:style>
   <w:style w:type="character" w:customStyle="1" w:styleId="Day">
     <w:name w:val="Day"/>
-    <w:basedOn w:val="Fuentedeprrafopredeter"/>
+    <w:basedOn w:val="DefaultParagraphFont"/>
   </w:style>
   <w:style w:type="character" w:customStyle="1" w:styleId="TitleAnnotation">
     <w:name w:val="TitleAnnotation"/>
-    <w:basedOn w:val="Fuentedeprrafopredeter"/>
+    <w:basedOn w:val="DefaultParagraphFont"/>
   </w:style>
   <w:style w:type="character" w:customStyle="1" w:styleId="Edition">
     <w:name w:val="Edition"/>
-    <w:basedOn w:val="Fuentedeprrafopredeter"/>
+    <w:basedOn w:val="DefaultParagraphFont"/>
   </w:style>
   <w:style w:type="character" w:customStyle="1" w:styleId="SecondaryContribGroup">
     <w:name w:val="SecondaryContribGroup"/>
-    <w:basedOn w:val="Fuentedeprrafopredeter"/>
+    <w:basedOn w:val="DefaultParagraphFont"/>
   </w:style>
   <w:style w:type="character" w:customStyle="1" w:styleId="ContribRole">
     <w:name w:val="ContribRole"/>
-    <w:basedOn w:val="Fuentedeprrafopredeter"/>
+    <w:basedOn w:val="DefaultParagraphFont"/>
   </w:style>
   <w:style w:type="character" w:customStyle="1" w:styleId="Suffix">
     <w:name w:val="Suffix"/>
-    <w:basedOn w:val="Fuentedeprrafopredeter"/>
+    <w:basedOn w:val="DefaultParagraphFont"/>
   </w:style>
   <w:style w:type="character" w:customStyle="1" w:styleId="ElocationId">
     <w:name w:val="ElocationId"/>
-    <w:basedOn w:val="Fuentedeprrafopredeter"/>
-  </w:style>
-  <w:style w:type="character" w:styleId="Refdecomentario">
+    <w:basedOn w:val="DefaultParagraphFont"/>
+  </w:style>
+  <w:style w:type="character" w:styleId="CommentReference">
     <w:name w:val="annotation reference"/>
-    <w:basedOn w:val="Fuentedeprrafopredeter"/>
+    <w:basedOn w:val="DefaultParagraphFont"/>
     <w:semiHidden/>
     <w:unhideWhenUsed/>
     <w:rsid w:val="00D766BC"/>
@@ -2441,10 +4222,10 @@
       <w:szCs w:val="16"/>
     </w:rPr>
   </w:style>
-  <w:style w:type="paragraph" w:styleId="Textocomentario">
+  <w:style w:type="paragraph" w:styleId="CommentText">
     <w:name w:val="annotation text"/>
     <w:basedOn w:val="Normal"/>
-    <w:link w:val="TextocomentarioCar"/>
+    <w:link w:val="CommentTextChar"/>
     <w:semiHidden/>
     <w:unhideWhenUsed/>
     <w:rsid w:val="000E4FEB"/>
@@ -2453,18 +4234,18 @@
       <w:szCs w:val="20"/>
     </w:rPr>
   </w:style>
-  <w:style w:type="character" w:customStyle="1" w:styleId="TextocomentarioCar">
-    <w:name w:val="Texto comentario Car"/>
-    <w:basedOn w:val="Fuentedeprrafopredeter"/>
-    <w:link w:val="Textocomentario"/>
+  <w:style w:type="character" w:customStyle="1" w:styleId="CommentTextChar">
+    <w:name w:val="Comment Text Char"/>
+    <w:basedOn w:val="DefaultParagraphFont"/>
+    <w:link w:val="CommentText"/>
     <w:semiHidden/>
     <w:rsid w:val="000E4FEB"/>
   </w:style>
-  <w:style w:type="paragraph" w:styleId="Asuntodelcomentario">
+  <w:style w:type="paragraph" w:styleId="CommentSubject">
     <w:name w:val="annotation subject"/>
-    <w:basedOn w:val="Textocomentario"/>
-    <w:next w:val="Textocomentario"/>
-    <w:link w:val="AsuntodelcomentarioCar"/>
+    <w:basedOn w:val="CommentText"/>
+    <w:next w:val="CommentText"/>
+    <w:link w:val="CommentSubjectChar"/>
     <w:semiHidden/>
     <w:unhideWhenUsed/>
     <w:rsid w:val="00D766BC"/>
@@ -2473,10 +4254,10 @@
       <w:bCs/>
     </w:rPr>
   </w:style>
-  <w:style w:type="character" w:customStyle="1" w:styleId="AsuntodelcomentarioCar">
-    <w:name w:val="Asunto del comentario Car"/>
-    <w:basedOn w:val="TextocomentarioCar"/>
-    <w:link w:val="Asuntodelcomentario"/>
+  <w:style w:type="character" w:customStyle="1" w:styleId="CommentSubjectChar">
+    <w:name w:val="Comment Subject Char"/>
+    <w:basedOn w:val="CommentTextChar"/>
+    <w:link w:val="CommentSubject"/>
     <w:semiHidden/>
     <w:rsid w:val="00D766BC"/>
     <w:rPr>
@@ -2484,10 +4265,10 @@
       <w:bCs/>
     </w:rPr>
   </w:style>
-  <w:style w:type="paragraph" w:styleId="Textodeglobo">
+  <w:style w:type="paragraph" w:styleId="BalloonText">
     <w:name w:val="Balloon Text"/>
     <w:basedOn w:val="Normal"/>
-    <w:link w:val="TextodegloboCar"/>
+    <w:link w:val="BalloonTextChar"/>
     <w:rsid w:val="00D766BC"/>
     <w:rPr>
       <w:rFonts w:ascii="Segoe UI" w:hAnsi="Segoe UI" w:cs="Segoe UI"/>
@@ -2495,10 +4276,10 @@
       <w:szCs w:val="18"/>
     </w:rPr>
   </w:style>
-  <w:style w:type="character" w:customStyle="1" w:styleId="TextodegloboCar">
-    <w:name w:val="Texto de globo Car"/>
-    <w:basedOn w:val="Fuentedeprrafopredeter"/>
-    <w:link w:val="Textodeglobo"/>
+  <w:style w:type="character" w:customStyle="1" w:styleId="BalloonTextChar">
+    <w:name w:val="Balloon Text Char"/>
+    <w:basedOn w:val="DefaultParagraphFont"/>
+    <w:link w:val="BalloonText"/>
     <w:rsid w:val="00D766BC"/>
     <w:rPr>
       <w:rFonts w:ascii="Segoe UI" w:hAnsi="Segoe UI" w:cs="Segoe UI"/>
@@ -2506,10 +4287,10 @@
       <w:szCs w:val="18"/>
     </w:rPr>
   </w:style>
-  <w:style w:type="paragraph" w:styleId="Encabezado">
+  <w:style w:type="paragraph" w:styleId="Header">
     <w:name w:val="header"/>
     <w:basedOn w:val="Normal"/>
-    <w:link w:val="EncabezadoCar"/>
+    <w:link w:val="HeaderChar"/>
     <w:uiPriority w:val="99"/>
     <w:unhideWhenUsed/>
     <w:rsid w:val="00F857E5"/>
@@ -2524,10 +4305,10 @@
       <w:rFonts w:eastAsiaTheme="minorEastAsia"/>
     </w:rPr>
   </w:style>
-  <w:style w:type="character" w:customStyle="1" w:styleId="EncabezadoCar">
-    <w:name w:val="Encabezado Car"/>
-    <w:basedOn w:val="Fuentedeprrafopredeter"/>
-    <w:link w:val="Encabezado"/>
+  <w:style w:type="character" w:customStyle="1" w:styleId="HeaderChar">
+    <w:name w:val="Header Char"/>
+    <w:basedOn w:val="DefaultParagraphFont"/>
+    <w:link w:val="Header"/>
     <w:uiPriority w:val="99"/>
     <w:rsid w:val="00F857E5"/>
     <w:rPr>
@@ -2536,10 +4317,10 @@
       <w:szCs w:val="22"/>
     </w:rPr>
   </w:style>
-  <w:style w:type="paragraph" w:styleId="Piedepgina">
+  <w:style w:type="paragraph" w:styleId="Footer">
     <w:name w:val="footer"/>
     <w:basedOn w:val="Normal"/>
-    <w:link w:val="PiedepginaCar"/>
+    <w:link w:val="FooterChar"/>
     <w:unhideWhenUsed/>
     <w:rsid w:val="00F857E5"/>
     <w:pPr>
@@ -2549,20 +4330,20 @@
       </w:tabs>
     </w:pPr>
   </w:style>
-  <w:style w:type="character" w:customStyle="1" w:styleId="PiedepginaCar">
-    <w:name w:val="Pie de página Car"/>
-    <w:basedOn w:val="Fuentedeprrafopredeter"/>
-    <w:link w:val="Piedepgina"/>
+  <w:style w:type="character" w:customStyle="1" w:styleId="FooterChar">
+    <w:name w:val="Footer Char"/>
+    <w:basedOn w:val="DefaultParagraphFont"/>
+    <w:link w:val="Footer"/>
     <w:rsid w:val="00F857E5"/>
     <w:rPr>
       <w:sz w:val="24"/>
       <w:szCs w:val="24"/>
     </w:rPr>
   </w:style>
-  <w:style w:type="paragraph" w:styleId="Textonotapie">
+  <w:style w:type="paragraph" w:styleId="FootnoteText">
     <w:name w:val="footnote text"/>
     <w:basedOn w:val="Normal"/>
-    <w:link w:val="TextonotapieCar"/>
+    <w:link w:val="FootnoteTextChar"/>
     <w:semiHidden/>
     <w:unhideWhenUsed/>
     <w:rsid w:val="0098400C"/>
@@ -2571,16 +4352,16 @@
       <w:szCs w:val="20"/>
     </w:rPr>
   </w:style>
-  <w:style w:type="character" w:customStyle="1" w:styleId="TextonotapieCar">
-    <w:name w:val="Texto nota pie Car"/>
-    <w:basedOn w:val="Fuentedeprrafopredeter"/>
-    <w:link w:val="Textonotapie"/>
+  <w:style w:type="character" w:customStyle="1" w:styleId="FootnoteTextChar">
+    <w:name w:val="Footnote Text Char"/>
+    <w:basedOn w:val="DefaultParagraphFont"/>
+    <w:link w:val="FootnoteText"/>
     <w:semiHidden/>
     <w:rsid w:val="0098400C"/>
   </w:style>
-  <w:style w:type="character" w:styleId="Refdenotaalpie">
+  <w:style w:type="character" w:styleId="FootnoteReference">
     <w:name w:val="footnote reference"/>
-    <w:basedOn w:val="Fuentedeprrafopredeter"/>
+    <w:basedOn w:val="DefaultParagraphFont"/>
     <w:semiHidden/>
     <w:unhideWhenUsed/>
     <w:rsid w:val="0098400C"/>
@@ -2588,9 +4369,9 @@
       <w:vertAlign w:val="superscript"/>
     </w:rPr>
   </w:style>
-  <w:style w:type="character" w:styleId="Hipervnculo">
+  <w:style w:type="character" w:styleId="Hyperlink">
     <w:name w:val="Hyperlink"/>
-    <w:basedOn w:val="Fuentedeprrafopredeter"/>
+    <w:basedOn w:val="DefaultParagraphFont"/>
     <w:unhideWhenUsed/>
     <w:rsid w:val="00F54ED0"/>
     <w:rPr>
@@ -2600,7 +4381,7 @@
   </w:style>
   <w:style w:type="character" w:customStyle="1" w:styleId="UnresolvedMention1">
     <w:name w:val="Unresolved Mention1"/>
-    <w:basedOn w:val="Fuentedeprrafopredeter"/>
+    <w:basedOn w:val="DefaultParagraphFont"/>
     <w:uiPriority w:val="99"/>
     <w:semiHidden/>
     <w:unhideWhenUsed/>
@@ -2610,9 +4391,9 @@
       <w:shd w:val="clear" w:color="auto" w:fill="E1DFDD"/>
     </w:rPr>
   </w:style>
-  <w:style w:type="character" w:styleId="Hipervnculovisitado">
+  <w:style w:type="character" w:styleId="FollowedHyperlink">
     <w:name w:val="FollowedHyperlink"/>
-    <w:basedOn w:val="Fuentedeprrafopredeter"/>
+    <w:basedOn w:val="DefaultParagraphFont"/>
     <w:semiHidden/>
     <w:unhideWhenUsed/>
     <w:rsid w:val="00F54ED0"/>
@@ -2621,7 +4402,7 @@
       <w:u w:val="single"/>
     </w:rPr>
   </w:style>
-  <w:style w:type="paragraph" w:styleId="Revisin">
+  <w:style w:type="paragraph" w:styleId="Revision">
     <w:name w:val="Revision"/>
     <w:hidden/>
     <w:uiPriority w:val="99"/>
@@ -2632,10 +4413,10 @@
       <w:szCs w:val="24"/>
     </w:rPr>
   </w:style>
-  <w:style w:type="character" w:customStyle="1" w:styleId="Ttulo1Car">
-    <w:name w:val="Título 1 Car"/>
-    <w:basedOn w:val="Fuentedeprrafopredeter"/>
-    <w:link w:val="Ttulo1"/>
+  <w:style w:type="character" w:customStyle="1" w:styleId="Heading1Char">
+    <w:name w:val="Heading 1 Char"/>
+    <w:basedOn w:val="DefaultParagraphFont"/>
+    <w:link w:val="Heading1"/>
     <w:rsid w:val="00CB541C"/>
     <w:rPr>
       <w:rFonts w:asciiTheme="minorHAnsi" w:hAnsiTheme="minorHAnsi" w:cstheme="minorHAnsi"/>
@@ -2644,10 +4425,10 @@
       <w:szCs w:val="22"/>
     </w:rPr>
   </w:style>
-  <w:style w:type="character" w:customStyle="1" w:styleId="Ttulo2Car">
-    <w:name w:val="Título 2 Car"/>
-    <w:basedOn w:val="Fuentedeprrafopredeter"/>
-    <w:link w:val="Ttulo2"/>
+  <w:style w:type="character" w:customStyle="1" w:styleId="Heading2Char">
+    <w:name w:val="Heading 2 Char"/>
+    <w:basedOn w:val="DefaultParagraphFont"/>
+    <w:link w:val="Heading2"/>
     <w:rsid w:val="00CB541C"/>
     <w:rPr>
       <w:rFonts w:asciiTheme="minorHAnsi" w:eastAsiaTheme="majorEastAsia" w:hAnsiTheme="minorHAnsi" w:cstheme="minorHAnsi"/>
@@ -2657,10 +4438,10 @@
       <w:szCs w:val="22"/>
     </w:rPr>
   </w:style>
-  <w:style w:type="character" w:customStyle="1" w:styleId="Ttulo3Car">
-    <w:name w:val="Título 3 Car"/>
-    <w:basedOn w:val="Fuentedeprrafopredeter"/>
-    <w:link w:val="Ttulo3"/>
+  <w:style w:type="character" w:customStyle="1" w:styleId="Heading3Char">
+    <w:name w:val="Heading 3 Char"/>
+    <w:basedOn w:val="DefaultParagraphFont"/>
+    <w:link w:val="Heading3"/>
     <w:rsid w:val="00CB541C"/>
     <w:rPr>
       <w:rFonts w:asciiTheme="minorHAnsi" w:eastAsiaTheme="majorEastAsia" w:hAnsiTheme="minorHAnsi" w:cstheme="minorHAnsi"/>
@@ -2673,10 +4454,10 @@
       <w:szCs w:val="22"/>
     </w:rPr>
   </w:style>
-  <w:style w:type="character" w:customStyle="1" w:styleId="Ttulo4Car">
-    <w:name w:val="Título 4 Car"/>
-    <w:basedOn w:val="Fuentedeprrafopredeter"/>
-    <w:link w:val="Ttulo4"/>
+  <w:style w:type="character" w:customStyle="1" w:styleId="Heading4Char">
+    <w:name w:val="Heading 4 Char"/>
+    <w:basedOn w:val="DefaultParagraphFont"/>
+    <w:link w:val="Heading4"/>
     <w:rsid w:val="00CB541C"/>
     <w:rPr>
       <w:rFonts w:asciiTheme="minorHAnsi" w:eastAsiaTheme="majorEastAsia" w:hAnsiTheme="minorHAnsi" w:cstheme="minorHAnsi"/>
@@ -2687,10 +4468,10 @@
       <w:szCs w:val="22"/>
     </w:rPr>
   </w:style>
-  <w:style w:type="character" w:customStyle="1" w:styleId="Ttulo5Car">
-    <w:name w:val="Título 5 Car"/>
-    <w:basedOn w:val="Fuentedeprrafopredeter"/>
-    <w:link w:val="Ttulo5"/>
+  <w:style w:type="character" w:customStyle="1" w:styleId="Heading5Char">
+    <w:name w:val="Heading 5 Char"/>
+    <w:basedOn w:val="DefaultParagraphFont"/>
+    <w:link w:val="Heading5"/>
     <w:rsid w:val="00CB541C"/>
     <w:rPr>
       <w:rFonts w:asciiTheme="minorHAnsi" w:eastAsiaTheme="majorEastAsia" w:hAnsiTheme="minorHAnsi" w:cstheme="minorHAnsi"/>
@@ -2703,11 +4484,11 @@
       <w:szCs w:val="22"/>
     </w:rPr>
   </w:style>
-  <w:style w:type="paragraph" w:styleId="Cita">
+  <w:style w:type="paragraph" w:styleId="Quote">
     <w:name w:val="Quote"/>
     <w:basedOn w:val="Normal"/>
     <w:next w:val="Normal"/>
-    <w:link w:val="CitaCar"/>
+    <w:link w:val="QuoteChar"/>
     <w:uiPriority w:val="29"/>
     <w:qFormat/>
     <w:rsid w:val="00CB541C"/>
@@ -2715,10 +4496,10 @@
       <w:ind w:left="720" w:firstLine="0"/>
     </w:pPr>
   </w:style>
-  <w:style w:type="character" w:customStyle="1" w:styleId="CitaCar">
-    <w:name w:val="Cita Car"/>
-    <w:basedOn w:val="Fuentedeprrafopredeter"/>
-    <w:link w:val="Cita"/>
+  <w:style w:type="character" w:customStyle="1" w:styleId="QuoteChar">
+    <w:name w:val="Quote Char"/>
+    <w:basedOn w:val="DefaultParagraphFont"/>
+    <w:link w:val="Quote"/>
     <w:uiPriority w:val="29"/>
     <w:rsid w:val="00CB541C"/>
     <w:rPr>
@@ -2727,9 +4508,9 @@
       <w:szCs w:val="22"/>
     </w:rPr>
   </w:style>
-  <w:style w:type="character" w:styleId="Mencinsinresolver">
+  <w:style w:type="character" w:styleId="UnresolvedMention">
     <w:name w:val="Unresolved Mention"/>
-    <w:basedOn w:val="Fuentedeprrafopredeter"/>
+    <w:basedOn w:val="DefaultParagraphFont"/>
     <w:uiPriority w:val="99"/>
     <w:semiHidden/>
     <w:unhideWhenUsed/>
@@ -2739,7 +4520,7 @@
       <w:shd w:val="clear" w:color="auto" w:fill="E1DFDD"/>
     </w:rPr>
   </w:style>
-  <w:style w:type="paragraph" w:styleId="Prrafodelista">
+  <w:style w:type="paragraph" w:styleId="ListParagraph">
     <w:name w:val="List Paragraph"/>
     <w:basedOn w:val="Normal"/>
     <w:uiPriority w:val="34"/>

</xml_diff>

<commit_message>
Correcciones en entregable 2, cocreacion etapa I
</commit_message>
<xml_diff>
--- a/Entregable.docx
+++ b/Entregable.docx
@@ -193,19 +193,8 @@
           <w:szCs w:val="24"/>
           <w:lang w:val="es-CO"/>
         </w:rPr>
-        <w:t xml:space="preserve">Talento </w:t>
-      </w:r>
-      <w:proofErr w:type="spellStart"/>
-      <w:r>
-        <w:rPr>
-          <w:rFonts w:ascii="Times New Roman" w:hAnsi="Times New Roman" w:cs="Times New Roman"/>
-          <w:sz w:val="24"/>
-          <w:szCs w:val="24"/>
-          <w:lang w:val="es-CO"/>
-        </w:rPr>
-        <w:t>Tech</w:t>
-      </w:r>
-      <w:proofErr w:type="spellEnd"/>
+        <w:t>Talento Tech</w:t>
+      </w:r>
       <w:r>
         <w:rPr>
           <w:rFonts w:ascii="Times New Roman" w:hAnsi="Times New Roman" w:cs="Times New Roman"/>
@@ -415,7 +404,6 @@
         </w:rPr>
       </w:pPr>
       <w:bookmarkStart w:id="1" w:name="_Toc169716088"/>
-      <w:proofErr w:type="spellStart"/>
       <w:r>
         <w:rPr>
           <w:rFonts w:ascii="Times New Roman" w:hAnsi="Times New Roman" w:cs="Times New Roman"/>
@@ -427,18 +415,6 @@
         <w:t>Problematica</w:t>
       </w:r>
       <w:bookmarkEnd w:id="1"/>
-      <w:proofErr w:type="spellEnd"/>
-    </w:p>
-    <w:p>
-      <w:pPr>
-        <w:pStyle w:val="Heading1"/>
-        <w:rPr>
-          <w:rFonts w:ascii="Times New Roman" w:hAnsi="Times New Roman" w:cs="Times New Roman"/>
-          <w:sz w:val="24"/>
-          <w:szCs w:val="24"/>
-          <w:lang w:val="es-CO"/>
-        </w:rPr>
-      </w:pPr>
     </w:p>
     <w:p>
       <w:pPr>
@@ -656,17 +632,16 @@
         </w:rPr>
       </w:pPr>
       <w:bookmarkStart w:id="6" w:name="_Toc169716093"/>
-      <w:proofErr w:type="spellStart"/>
-      <w:r>
-        <w:rPr>
-          <w:rFonts w:ascii="Times New Roman" w:hAnsi="Times New Roman" w:cs="Times New Roman"/>
-          <w:sz w:val="24"/>
-          <w:szCs w:val="24"/>
-        </w:rPr>
+      <w:r>
+        <w:rPr>
+          <w:rFonts w:ascii="Times New Roman" w:hAnsi="Times New Roman" w:cs="Times New Roman"/>
+          <w:sz w:val="24"/>
+          <w:szCs w:val="24"/>
+        </w:rPr>
+        <w:lastRenderedPageBreak/>
         <w:t>Introducción</w:t>
       </w:r>
       <w:bookmarkEnd w:id="6"/>
-      <w:proofErr w:type="spellEnd"/>
     </w:p>
     <w:p>
       <w:pPr>
@@ -723,27 +698,7 @@
           <w:szCs w:val="24"/>
           <w:lang w:val="es-CO"/>
         </w:rPr>
-        <w:t xml:space="preserve">El objetivo principal de este análisis es extraer </w:t>
-      </w:r>
-      <w:proofErr w:type="spellStart"/>
-      <w:r>
-        <w:rPr>
-          <w:rFonts w:ascii="Times New Roman" w:hAnsi="Times New Roman" w:cs="Times New Roman"/>
-          <w:sz w:val="24"/>
-          <w:szCs w:val="24"/>
-          <w:lang w:val="es-CO"/>
-        </w:rPr>
-        <w:t>insights</w:t>
-      </w:r>
-      <w:proofErr w:type="spellEnd"/>
-      <w:r>
-        <w:rPr>
-          <w:rFonts w:ascii="Times New Roman" w:hAnsi="Times New Roman" w:cs="Times New Roman"/>
-          <w:sz w:val="24"/>
-          <w:szCs w:val="24"/>
-          <w:lang w:val="es-CO"/>
-        </w:rPr>
-        <w:t xml:space="preserve"> significativos que proporcionen una comprensión detallada de las condiciones del suelo en estas regiones, con el fin de apoyar decisiones informadas en la gestión agrícola y la conservación de recursos naturales.</w:t>
+        <w:t>El objetivo principal de este análisis es extraer insights significativos que proporcionen una comprensión detallada de las condiciones del suelo en estas regiones, con el fin de apoyar decisiones informadas en la gestión agrícola y la conservación de recursos naturales.</w:t>
       </w:r>
     </w:p>
     <w:p>
@@ -971,38 +926,16 @@
         </w:rPr>
       </w:pPr>
       <w:bookmarkStart w:id="9" w:name="_Toc169716096"/>
-      <w:proofErr w:type="spellStart"/>
-      <w:r>
-        <w:rPr>
-          <w:rFonts w:ascii="Times New Roman" w:hAnsi="Times New Roman" w:cs="Times New Roman"/>
-          <w:sz w:val="24"/>
-          <w:szCs w:val="24"/>
-          <w:lang w:val="es-CO"/>
-        </w:rPr>
-        <w:t>Obejetivos</w:t>
-      </w:r>
-      <w:proofErr w:type="spellEnd"/>
-      <w:r>
-        <w:rPr>
-          <w:rFonts w:ascii="Times New Roman" w:hAnsi="Times New Roman" w:cs="Times New Roman"/>
-          <w:sz w:val="24"/>
-          <w:szCs w:val="24"/>
-          <w:lang w:val="es-CO"/>
-        </w:rPr>
-        <w:t xml:space="preserve"> </w:t>
-      </w:r>
-      <w:proofErr w:type="spellStart"/>
-      <w:r>
-        <w:rPr>
-          <w:rFonts w:ascii="Times New Roman" w:hAnsi="Times New Roman" w:cs="Times New Roman"/>
-          <w:sz w:val="24"/>
-          <w:szCs w:val="24"/>
-          <w:lang w:val="es-CO"/>
-        </w:rPr>
-        <w:t>especifivos</w:t>
+      <w:r>
+        <w:rPr>
+          <w:rFonts w:ascii="Times New Roman" w:hAnsi="Times New Roman" w:cs="Times New Roman"/>
+          <w:sz w:val="24"/>
+          <w:szCs w:val="24"/>
+          <w:lang w:val="es-CO"/>
+        </w:rPr>
+        <w:t>Obejetivos especifivos</w:t>
       </w:r>
       <w:bookmarkEnd w:id="9"/>
-      <w:proofErr w:type="spellEnd"/>
     </w:p>
     <w:p>
       <w:pPr>
@@ -1176,18 +1109,15 @@
           <w:lang w:val="es-CO"/>
         </w:rPr>
       </w:pPr>
-      <w:proofErr w:type="gramStart"/>
-      <w:r>
-        <w:rPr>
-          <w:rFonts w:ascii="Times New Roman" w:hAnsi="Times New Roman" w:cs="Times New Roman"/>
-          <w:sz w:val="24"/>
-          <w:szCs w:val="24"/>
-          <w:lang w:val="es-CO"/>
-        </w:rPr>
-        <w:lastRenderedPageBreak/>
+      <w:r>
+        <w:rPr>
+          <w:rFonts w:ascii="Times New Roman" w:hAnsi="Times New Roman" w:cs="Times New Roman"/>
+          <w:sz w:val="24"/>
+          <w:szCs w:val="24"/>
+          <w:lang w:val="es-CO"/>
+        </w:rPr>
         <w:t>Tabla contenido</w:t>
       </w:r>
-      <w:proofErr w:type="gramEnd"/>
     </w:p>
     <w:p>
       <w:pPr>
@@ -1208,6 +1138,7 @@
           <w:szCs w:val="24"/>
           <w:lang w:val="es-CO"/>
         </w:rPr>
+        <w:lastRenderedPageBreak/>
         <w:fldChar w:fldCharType="begin"/>
       </w:r>
       <w:r>
@@ -2041,6 +1972,7 @@
           <w:szCs w:val="24"/>
           <w:lang w:val="es-CO"/>
         </w:rPr>
+        <w:lastRenderedPageBreak/>
         <w:t>Tabla de figuras</w:t>
       </w:r>
       <w:bookmarkEnd w:id="10"/>
@@ -2592,49 +2524,21 @@
                               </w:rPr>
                             </w:pPr>
                             <w:bookmarkStart w:id="11" w:name="_Toc169716372"/>
-                            <w:proofErr w:type="spellStart"/>
                             <w:r>
-                              <w:t>Ilustración</w:t>
+                              <w:t xml:space="preserve">Ilustración </w:t>
                             </w:r>
-                            <w:proofErr w:type="spellEnd"/>
+                            <w:fldSimple w:instr=" SEQ Ilustración \* ARABIC ">
+                              <w:r>
+                                <w:rPr>
+                                  <w:noProof/>
+                                </w:rPr>
+                                <w:t>1</w:t>
+                              </w:r>
+                            </w:fldSimple>
                             <w:r>
-                              <w:t xml:space="preserve"> </w:t>
-                            </w:r>
-                            <w:r>
-                              <w:fldChar w:fldCharType="begin"/>
-                            </w:r>
-                            <w:r>
-                              <w:instrText xml:space="preserve"> SEQ Ilustración \* ARABIC </w:instrText>
-                            </w:r>
-                            <w:r>
-                              <w:fldChar w:fldCharType="separate"/>
-                            </w:r>
-                            <w:r>
-                              <w:rPr>
-                                <w:noProof/>
-                              </w:rPr>
-                              <w:t>1</w:t>
-                            </w:r>
-                            <w:r>
-                              <w:fldChar w:fldCharType="end"/>
-                            </w:r>
-                            <w:r>
-                              <w:t xml:space="preserve"> </w:t>
-                            </w:r>
-                            <w:proofErr w:type="spellStart"/>
-                            <w:r>
-                              <w:t>Tamaño</w:t>
-                            </w:r>
-                            <w:proofErr w:type="spellEnd"/>
-                            <w:r>
-                              <w:t xml:space="preserve"> de </w:t>
-                            </w:r>
-                            <w:proofErr w:type="spellStart"/>
-                            <w:r>
-                              <w:t>tabla</w:t>
+                              <w:t xml:space="preserve"> Tamaño de tabla</w:t>
                             </w:r>
                             <w:bookmarkEnd w:id="11"/>
-                            <w:proofErr w:type="spellEnd"/>
                           </w:p>
                         </w:txbxContent>
                       </wps:txbx>
@@ -2942,58 +2846,22 @@
                                 <w:szCs w:val="24"/>
                               </w:rPr>
                             </w:pPr>
-                            <w:bookmarkStart w:id="13" w:name="_Toc169716373"/>
-                            <w:proofErr w:type="spellStart"/>
+                            <w:bookmarkStart w:id="12" w:name="_Toc169716373"/>
                             <w:r>
-                              <w:t>Ilustración</w:t>
+                              <w:t xml:space="preserve">Ilustración </w:t>
                             </w:r>
-                            <w:proofErr w:type="spellEnd"/>
+                            <w:fldSimple w:instr=" SEQ Ilustración \* ARABIC ">
+                              <w:r>
+                                <w:rPr>
+                                  <w:noProof/>
+                                </w:rPr>
+                                <w:t>2</w:t>
+                              </w:r>
+                            </w:fldSimple>
                             <w:r>
-                              <w:t xml:space="preserve"> </w:t>
+                              <w:t xml:space="preserve"> Valores unicos por columna</w:t>
                             </w:r>
-                            <w:r>
-                              <w:fldChar w:fldCharType="begin"/>
-                            </w:r>
-                            <w:r>
-                              <w:instrText xml:space="preserve"> SEQ Ilustración \* ARABIC </w:instrText>
-                            </w:r>
-                            <w:r>
-                              <w:fldChar w:fldCharType="separate"/>
-                            </w:r>
-                            <w:r>
-                              <w:rPr>
-                                <w:noProof/>
-                              </w:rPr>
-                              <w:t>2</w:t>
-                            </w:r>
-                            <w:r>
-                              <w:fldChar w:fldCharType="end"/>
-                            </w:r>
-                            <w:r>
-                              <w:t xml:space="preserve"> </w:t>
-                            </w:r>
-                            <w:proofErr w:type="spellStart"/>
-                            <w:r>
-                              <w:t>Valores</w:t>
-                            </w:r>
-                            <w:proofErr w:type="spellEnd"/>
-                            <w:r>
-                              <w:t xml:space="preserve"> </w:t>
-                            </w:r>
-                            <w:proofErr w:type="spellStart"/>
-                            <w:r>
-                              <w:t>unicos</w:t>
-                            </w:r>
-                            <w:proofErr w:type="spellEnd"/>
-                            <w:r>
-                              <w:t xml:space="preserve"> por </w:t>
-                            </w:r>
-                            <w:proofErr w:type="spellStart"/>
-                            <w:r>
-                              <w:t>columna</w:t>
-                            </w:r>
-                            <w:bookmarkEnd w:id="13"/>
-                            <w:proofErr w:type="spellEnd"/>
+                            <w:bookmarkEnd w:id="12"/>
                           </w:p>
                         </w:txbxContent>
                       </wps:txbx>
@@ -3311,7 +3179,6 @@
         </w:rPr>
         <w:t xml:space="preserve"> de valores </w:t>
       </w:r>
-      <w:proofErr w:type="spellStart"/>
       <w:r>
         <w:rPr>
           <w:rFonts w:ascii="Times New Roman" w:hAnsi="Times New Roman" w:cs="Times New Roman"/>
@@ -3323,7 +3190,6 @@
         </w:rPr>
         <w:t>Null</w:t>
       </w:r>
-      <w:proofErr w:type="spellEnd"/>
     </w:p>
     <w:p>
       <w:pPr>
@@ -3390,53 +3256,22 @@
                                 <w:szCs w:val="24"/>
                               </w:rPr>
                             </w:pPr>
-                            <w:bookmarkStart w:id="15" w:name="_Toc169716374"/>
-                            <w:proofErr w:type="spellStart"/>
+                            <w:bookmarkStart w:id="13" w:name="_Toc169716374"/>
                             <w:r>
-                              <w:t>Ilustración</w:t>
+                              <w:t xml:space="preserve">Ilustración </w:t>
                             </w:r>
-                            <w:proofErr w:type="spellEnd"/>
+                            <w:fldSimple w:instr=" SEQ Ilustración \* ARABIC ">
+                              <w:r>
+                                <w:rPr>
+                                  <w:noProof/>
+                                </w:rPr>
+                                <w:t>3</w:t>
+                              </w:r>
+                            </w:fldSimple>
                             <w:r>
-                              <w:t xml:space="preserve"> </w:t>
+                              <w:t xml:space="preserve"> Anlisis Valores Null</w:t>
                             </w:r>
-                            <w:r>
-                              <w:fldChar w:fldCharType="begin"/>
-                            </w:r>
-                            <w:r>
-                              <w:instrText xml:space="preserve"> SEQ Ilustración \* ARABIC </w:instrText>
-                            </w:r>
-                            <w:r>
-                              <w:fldChar w:fldCharType="separate"/>
-                            </w:r>
-                            <w:r>
-                              <w:rPr>
-                                <w:noProof/>
-                              </w:rPr>
-                              <w:t>3</w:t>
-                            </w:r>
-                            <w:r>
-                              <w:fldChar w:fldCharType="end"/>
-                            </w:r>
-                            <w:r>
-                              <w:t xml:space="preserve"> </w:t>
-                            </w:r>
-                            <w:proofErr w:type="spellStart"/>
-                            <w:r>
-                              <w:t>Anlisis</w:t>
-                            </w:r>
-                            <w:proofErr w:type="spellEnd"/>
-                            <w:r>
-                              <w:t xml:space="preserve"> </w:t>
-                            </w:r>
-                            <w:proofErr w:type="spellStart"/>
-                            <w:r>
-                              <w:t>Valores</w:t>
-                            </w:r>
-                            <w:proofErr w:type="spellEnd"/>
-                            <w:r>
-                              <w:t xml:space="preserve"> Null</w:t>
-                            </w:r>
-                            <w:bookmarkEnd w:id="15"/>
+                            <w:bookmarkEnd w:id="13"/>
                           </w:p>
                         </w:txbxContent>
                       </wps:txbx>
@@ -3830,7 +3665,7 @@
           <w:lang w:val="es-CO"/>
         </w:rPr>
       </w:pPr>
-      <w:bookmarkStart w:id="17" w:name="_Toc169716098"/>
+      <w:bookmarkStart w:id="14" w:name="_Toc169716098"/>
       <w:r>
         <w:rPr>
           <w:rFonts w:ascii="Times New Roman" w:hAnsi="Times New Roman" w:cs="Times New Roman"/>
@@ -3841,7 +3676,7 @@
         <w:lastRenderedPageBreak/>
         <w:t>Informe de Identificación de Fuentes de Datos</w:t>
       </w:r>
-      <w:bookmarkEnd w:id="17"/>
+      <w:bookmarkEnd w:id="14"/>
     </w:p>
     <w:p>
       <w:pPr>
@@ -3853,7 +3688,7 @@
           <w:lang w:val="es-CO"/>
         </w:rPr>
       </w:pPr>
-      <w:bookmarkStart w:id="18" w:name="_Toc169716099"/>
+      <w:bookmarkStart w:id="15" w:name="_Toc169716099"/>
       <w:r>
         <w:rPr>
           <w:rFonts w:ascii="Times New Roman" w:hAnsi="Times New Roman" w:cs="Times New Roman"/>
@@ -3863,7 +3698,7 @@
         </w:rPr>
         <w:t>Fuentes de Datos Identificadas</w:t>
       </w:r>
-      <w:bookmarkEnd w:id="18"/>
+      <w:bookmarkEnd w:id="15"/>
     </w:p>
     <w:p>
       <w:pPr>
@@ -4290,7 +4125,7 @@
           <w:lang w:val="es-CO"/>
         </w:rPr>
       </w:pPr>
-      <w:bookmarkStart w:id="19" w:name="_Toc169716100"/>
+      <w:bookmarkStart w:id="16" w:name="_Toc169716100"/>
       <w:r>
         <w:rPr>
           <w:rFonts w:ascii="Times New Roman" w:hAnsi="Times New Roman" w:cs="Times New Roman"/>
@@ -4300,7 +4135,7 @@
         </w:rPr>
         <w:t>Referencias</w:t>
       </w:r>
-      <w:bookmarkEnd w:id="19"/>
+      <w:bookmarkEnd w:id="16"/>
     </w:p>
     <w:p>
       <w:pPr>
@@ -4487,7 +4322,6 @@
         </w:rPr>
         <w:t xml:space="preserve"> </w:t>
       </w:r>
-      <w:proofErr w:type="spellStart"/>
       <w:r>
         <w:rPr>
           <w:rStyle w:val="TitleName"/>
@@ -4498,46 +4332,7 @@
           <w:szCs w:val="24"/>
           <w:lang w:val="es-CO"/>
         </w:rPr>
-        <w:t>Soil</w:t>
-      </w:r>
-      <w:proofErr w:type="spellEnd"/>
-      <w:r>
-        <w:rPr>
-          <w:rStyle w:val="TitleName"/>
-          <w:rFonts w:ascii="Times New Roman" w:hAnsi="Times New Roman" w:cs="Times New Roman"/>
-          <w:i/>
-          <w:iCs/>
-          <w:sz w:val="24"/>
-          <w:szCs w:val="24"/>
-          <w:lang w:val="es-CO"/>
-        </w:rPr>
-        <w:t xml:space="preserve"> </w:t>
-      </w:r>
-      <w:proofErr w:type="spellStart"/>
-      <w:r>
-        <w:rPr>
-          <w:rStyle w:val="TitleName"/>
-          <w:rFonts w:ascii="Times New Roman" w:hAnsi="Times New Roman" w:cs="Times New Roman"/>
-          <w:i/>
-          <w:iCs/>
-          <w:sz w:val="24"/>
-          <w:szCs w:val="24"/>
-          <w:lang w:val="es-CO"/>
-        </w:rPr>
-        <w:t>Analysis</w:t>
-      </w:r>
-      <w:proofErr w:type="spellEnd"/>
-      <w:r>
-        <w:rPr>
-          <w:rStyle w:val="TitleName"/>
-          <w:rFonts w:ascii="Times New Roman" w:hAnsi="Times New Roman" w:cs="Times New Roman"/>
-          <w:i/>
-          <w:iCs/>
-          <w:sz w:val="24"/>
-          <w:szCs w:val="24"/>
-          <w:lang w:val="es-CO"/>
-        </w:rPr>
-        <w:t xml:space="preserve"> Data at Colombia.</w:t>
+        <w:t>Soil Analysis Data at Colombia.</w:t>
       </w:r>
       <w:r>
         <w:rPr>

</xml_diff>